<commit_message>
Adding initial testing for createacct backoffice
</commit_message>
<xml_diff>
--- a/BackOffice/Docs/Test Report - CreateAcct.docx
+++ b/BackOffice/Docs/Test Report - CreateAcct.docx
@@ -1,6 +1,6 @@
 
 <file path=word/document.xml><?xml version="1.0" encoding="utf-8"?>
-<w:document xmlns:wpc="http://schemas.microsoft.com/office/word/2010/wordprocessingCanvas" xmlns:cx="http://schemas.microsoft.com/office/drawing/2014/chartex" xmlns:cx1="http://schemas.microsoft.com/office/drawing/2015/9/8/chartex" xmlns:cx2="http://schemas.microsoft.com/office/drawing/2015/10/21/chartex" xmlns:cx3="http://schemas.microsoft.com/office/drawing/2016/5/9/chartex" xmlns:cx4="http://schemas.microsoft.com/office/drawing/2016/5/10/chartex" xmlns:cx5="http://schemas.microsoft.com/office/drawing/2016/5/11/chartex" xmlns:cx6="http://schemas.microsoft.com/office/drawing/2016/5/12/chartex" xmlns:cx7="http://schemas.microsoft.com/office/drawing/2016/5/13/chartex" xmlns:cx8="http://schemas.microsoft.com/office/drawing/2016/5/14/chartex" xmlns:mc="http://schemas.openxmlformats.org/markup-compatibility/2006" xmlns:aink="http://schemas.microsoft.com/office/drawing/2016/ink" xmlns:am3d="http://schemas.microsoft.com/office/drawing/2017/model3d" xmlns:o="urn:schemas-microsoft-com:office:office" xmlns:r="http://schemas.openxmlformats.org/officeDocument/2006/relationships" xmlns:m="http://schemas.openxmlformats.org/officeDocument/2006/math" xmlns:v="urn:schemas-microsoft-com:vml" xmlns:wp14="http://schemas.microsoft.com/office/word/2010/wordprocessingDrawing" xmlns:wp="http://schemas.openxmlformats.org/drawingml/2006/wordprocessingDrawing" xmlns:w10="urn:schemas-microsoft-com:office:word" xmlns:w="http://schemas.openxmlformats.org/wordprocessingml/2006/main" xmlns:w14="http://schemas.microsoft.com/office/word/2010/wordml" xmlns:w15="http://schemas.microsoft.com/office/word/2012/wordml" xmlns:w16cid="http://schemas.microsoft.com/office/word/2016/wordml/cid" xmlns:w16se="http://schemas.microsoft.com/office/word/2015/wordml/symex" xmlns:wpg="http://schemas.microsoft.com/office/word/2010/wordprocessingGroup" xmlns:wpi="http://schemas.microsoft.com/office/word/2010/wordprocessingInk" xmlns:wne="http://schemas.microsoft.com/office/word/2006/wordml" xmlns:wps="http://schemas.microsoft.com/office/word/2010/wordprocessingShape" mc:Ignorable="w14 w15 w16se w16cid wp14">
+<w:document xmlns:wpc="http://schemas.microsoft.com/office/word/2010/wordprocessingCanvas" xmlns:mo="http://schemas.microsoft.com/office/mac/office/2008/main" xmlns:mc="http://schemas.openxmlformats.org/markup-compatibility/2006" xmlns:mv="urn:schemas-microsoft-com:mac:vml" xmlns:o="urn:schemas-microsoft-com:office:office" xmlns:r="http://schemas.openxmlformats.org/officeDocument/2006/relationships" xmlns:m="http://schemas.openxmlformats.org/officeDocument/2006/math" xmlns:v="urn:schemas-microsoft-com:vml" xmlns:wp14="http://schemas.microsoft.com/office/word/2010/wordprocessingDrawing" xmlns:wp="http://schemas.openxmlformats.org/drawingml/2006/wordprocessingDrawing" xmlns:w10="urn:schemas-microsoft-com:office:word" xmlns:w="http://schemas.openxmlformats.org/wordprocessingml/2006/main" xmlns:w14="http://schemas.microsoft.com/office/word/2010/wordml" xmlns:w15="http://schemas.microsoft.com/office/word/2012/wordml" xmlns:wpg="http://schemas.microsoft.com/office/word/2010/wordprocessingGroup" xmlns:wpi="http://schemas.microsoft.com/office/word/2010/wordprocessingInk" xmlns:wne="http://schemas.microsoft.com/office/word/2006/wordml" xmlns:wps="http://schemas.microsoft.com/office/word/2010/wordprocessingShape" mc:Ignorable="w14 w15 wp14">
   <w:body>
     <w:sdt>
       <w:sdtPr>
@@ -387,13 +387,8 @@
                                     </w:tcPr>
                                     <w:p>
                                       <w:r>
-                                        <w:t xml:space="preserve">Jessica </w:t>
+                                        <w:t>Jessica Nahulan</w:t>
                                       </w:r>
-                                      <w:proofErr w:type="spellStart"/>
-                                      <w:r>
-                                        <w:t>Nahulan</w:t>
-                                      </w:r>
-                                      <w:proofErr w:type="spellEnd"/>
                                     </w:p>
                                   </w:tc>
                                   <w:tc>
@@ -462,11 +457,11 @@
               </mc:Choice>
               <mc:Fallback>
                 <w:pict>
-                  <v:shapetype w14:anchorId="3427654B" id="_x0000_t202" coordsize="21600,21600" o:spt="202" path="m,l,21600r21600,l21600,xe">
+                  <v:shapetype w14:anchorId="3427654B" id="_x0000_t202" coordsize="21600,21600" o:spt="202" path="m0,0l0,21600,21600,21600,21600,0xe">
                     <v:stroke joinstyle="miter"/>
                     <v:path gradientshapeok="t" o:connecttype="rect"/>
                   </v:shapetype>
-                  <v:shape id="Text Box 2" o:spid="_x0000_s1026" type="#_x0000_t202" style="position:absolute;margin-left:62.15pt;margin-top:130.15pt;width:352.5pt;height:156pt;z-index:251660288;visibility:visible;mso-wrap-style:square;mso-width-percent:0;mso-height-percent:0;mso-wrap-distance-left:9pt;mso-wrap-distance-top:3.6pt;mso-wrap-distance-right:9pt;mso-wrap-distance-bottom:3.6pt;mso-position-horizontal:absolute;mso-position-horizontal-relative:margin;mso-position-vertical:absolute;mso-position-vertical-relative:text;mso-width-percent:0;mso-height-percent:0;mso-width-relative:margin;mso-height-relative:margin;v-text-anchor:top" o:gfxdata="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" strokecolor="white [3212]">
+                  <v:shape id="Text Box 2" o:spid="_x0000_s1026" type="#_x0000_t202" style="position:absolute;margin-left:62.15pt;margin-top:130.15pt;width:352.5pt;height:156pt;z-index:251660288;visibility:visible;mso-wrap-style:square;mso-width-percent:0;mso-height-percent:0;mso-wrap-distance-left:9pt;mso-wrap-distance-top:3.6pt;mso-wrap-distance-right:9pt;mso-wrap-distance-bottom:3.6pt;mso-position-horizontal:absolute;mso-position-horizontal-relative:margin;mso-position-vertical:absolute;mso-position-vertical-relative:text;mso-width-percent:0;mso-height-percent:0;mso-width-relative:margin;mso-height-relative:margin;v-text-anchor:top" o:gfxdata="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" strokecolor="white [3212]">
                     <v:textbox>
                       <w:txbxContent>
                         <w:tbl>
@@ -554,13 +549,8 @@
                               </w:tcPr>
                               <w:p>
                                 <w:r>
-                                  <w:t xml:space="preserve">Jessica </w:t>
+                                  <w:t>Jessica Nahulan</w:t>
                                 </w:r>
-                                <w:proofErr w:type="spellStart"/>
-                                <w:r>
-                                  <w:t>Nahulan</w:t>
-                                </w:r>
-                                <w:proofErr w:type="spellEnd"/>
                               </w:p>
                             </w:tc>
                             <w:tc>
@@ -739,7 +729,7 @@
                   </wp:anchor>
                 </w:drawing>
               </mc:Choice>
-              <mc:Fallback>
+              <mc:Fallback xmlns:w16se="http://schemas.microsoft.com/office/word/2015/wordml/symex" xmlns:w16cid="http://schemas.microsoft.com/office/word/2016/wordml/cid" xmlns:am3d="http://schemas.microsoft.com/office/drawing/2017/model3d" xmlns:aink="http://schemas.microsoft.com/office/drawing/2016/ink" xmlns:cx8="http://schemas.microsoft.com/office/drawing/2016/5/14/chartex" xmlns:cx7="http://schemas.microsoft.com/office/drawing/2016/5/13/chartex" xmlns:cx6="http://schemas.microsoft.com/office/drawing/2016/5/12/chartex" xmlns:cx5="http://schemas.microsoft.com/office/drawing/2016/5/11/chartex" xmlns:cx4="http://schemas.microsoft.com/office/drawing/2016/5/10/chartex" xmlns:cx3="http://schemas.microsoft.com/office/drawing/2016/5/9/chartex" xmlns:cx2="http://schemas.microsoft.com/office/drawing/2015/10/21/chartex" xmlns:cx1="http://schemas.microsoft.com/office/drawing/2015/9/8/chartex" xmlns:cx="http://schemas.microsoft.com/office/drawing/2014/chartex">
                 <w:pict>
                   <v:shape w14:anchorId="66025078" id="Text Box 142" o:spid="_x0000_s1027" type="#_x0000_t202" style="position:absolute;margin-left:464.8pt;margin-top:612.75pt;width:516pt;height:108pt;z-index:251659264;visibility:visible;mso-wrap-style:square;mso-width-percent:1000;mso-height-percent:0;mso-wrap-distance-left:9pt;mso-wrap-distance-top:0;mso-wrap-distance-right:9pt;mso-wrap-distance-bottom:0;mso-position-horizontal:right;mso-position-horizontal-relative:margin;mso-position-vertical:absolute;mso-position-vertical-relative:page;mso-width-percent:1000;mso-height-percent:0;mso-width-relative:margin;mso-height-relative:margin;v-text-anchor:bottom" o:gfxdata="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" filled="f" stroked="f" strokeweight=".5pt">
                     <v:textbox inset="0,0,0,0">
@@ -1579,8 +1569,34 @@
         <w:t xml:space="preserve">Test method of choice: </w:t>
       </w:r>
       <w:bookmarkEnd w:id="0"/>
-    </w:p>
-    <w:p/>
+      <w:r>
+        <w:rPr>
+          <w:rFonts w:asciiTheme="minorHAnsi" w:eastAsiaTheme="minorHAnsi" w:hAnsiTheme="minorHAnsi" w:cstheme="minorBidi"/>
+          <w:color w:val="auto"/>
+          <w:sz w:val="22"/>
+          <w:szCs w:val="22"/>
+        </w:rPr>
+        <w:t xml:space="preserve">White Box </w:t>
+      </w:r>
+      <w:r>
+        <w:rPr>
+          <w:rFonts w:asciiTheme="minorHAnsi" w:eastAsiaTheme="minorHAnsi" w:hAnsiTheme="minorHAnsi" w:cstheme="minorBidi"/>
+          <w:color w:val="auto"/>
+          <w:sz w:val="22"/>
+          <w:szCs w:val="22"/>
+        </w:rPr>
+        <w:t xml:space="preserve">Input </w:t>
+      </w:r>
+      <w:r>
+        <w:rPr>
+          <w:rFonts w:asciiTheme="minorHAnsi" w:eastAsiaTheme="minorHAnsi" w:hAnsiTheme="minorHAnsi" w:cstheme="minorBidi"/>
+          <w:color w:val="auto"/>
+          <w:sz w:val="22"/>
+          <w:szCs w:val="22"/>
+        </w:rPr>
+        <w:t>Partitioning Testing</w:t>
+      </w:r>
+    </w:p>
     <w:p>
       <w:pPr>
         <w:pStyle w:val="Heading1"/>
@@ -1596,19 +1612,263 @@
         <w:rPr>
           <w:noProof/>
         </w:rPr>
-        <w:t>[ADD THE EFFECTED CODE IMAGE]</w:t>
-      </w:r>
-    </w:p>
+        <w:drawing>
+          <wp:inline distT="0" distB="0" distL="0" distR="0" wp14:anchorId="546740AC" wp14:editId="252E5B5E">
+            <wp:extent cx="5943600" cy="3386455"/>
+            <wp:effectExtent l="0" t="0" r="0" b="0"/>
+            <wp:docPr id="2" name="Picture 2"/>
+            <wp:cNvGraphicFramePr>
+              <a:graphicFrameLocks xmlns:a="http://schemas.openxmlformats.org/drawingml/2006/main" noChangeAspect="1"/>
+            </wp:cNvGraphicFramePr>
+            <a:graphic xmlns:a="http://schemas.openxmlformats.org/drawingml/2006/main">
+              <a:graphicData uri="http://schemas.openxmlformats.org/drawingml/2006/picture">
+                <pic:pic xmlns:pic="http://schemas.openxmlformats.org/drawingml/2006/picture">
+                  <pic:nvPicPr>
+                    <pic:cNvPr id="2" name="SrcCreateacct.png"/>
+                    <pic:cNvPicPr/>
+                  </pic:nvPicPr>
+                  <pic:blipFill>
+                    <a:blip r:embed="rId6">
+                      <a:extLst>
+                        <a:ext uri="{28A0092B-C50C-407E-A947-70E740481C1C}">
+                          <a14:useLocalDpi xmlns:a14="http://schemas.microsoft.com/office/drawing/2010/main" val="0"/>
+                        </a:ext>
+                      </a:extLst>
+                    </a:blip>
+                    <a:stretch>
+                      <a:fillRect/>
+                    </a:stretch>
+                  </pic:blipFill>
+                  <pic:spPr>
+                    <a:xfrm>
+                      <a:off x="0" y="0"/>
+                      <a:ext cx="5943600" cy="3386455"/>
+                    </a:xfrm>
+                    <a:prstGeom prst="rect">
+                      <a:avLst/>
+                    </a:prstGeom>
+                  </pic:spPr>
+                </pic:pic>
+              </a:graphicData>
+            </a:graphic>
+          </wp:inline>
+        </w:drawing>
+      </w:r>
+    </w:p>
+    <w:p>
+      <w:pPr>
+        <w:pStyle w:val="Heading1"/>
+      </w:pPr>
+      <w:bookmarkStart w:id="2" w:name="_Toc498880740"/>
+      <w:r>
+        <w:t>Input Partitions:</w:t>
+      </w:r>
+    </w:p>
+    <w:p>
+      <w:r>
+        <w:t>The method that processes the createacct transaction takes in a list of space separated items that make up the transaction command. Where one createacct command is in the following format:</w:t>
+      </w:r>
+    </w:p>
+    <w:p>
+      <w:r>
+        <w:t>“NEW &lt;accountToBeCreated&gt; 000 0000000 &lt;accountName&gt;”</w:t>
+      </w:r>
+    </w:p>
+    <w:p>
+      <w:r>
+        <w:t>*Assumption was made that BOTH the account number and account name need to remain unique.</w:t>
+      </w:r>
+      <w:bookmarkStart w:id="3" w:name="_GoBack"/>
+      <w:bookmarkEnd w:id="3"/>
+    </w:p>
+    <w:p>
+      <w:r>
+        <w:t>The input can be partitioned as follows:</w:t>
+      </w:r>
+    </w:p>
+    <w:tbl>
+      <w:tblPr>
+        <w:tblStyle w:val="TableGrid"/>
+        <w:tblW w:w="0" w:type="auto"/>
+        <w:tblLook w:val="04A0" w:firstRow="1" w:lastRow="0" w:firstColumn="1" w:lastColumn="0" w:noHBand="0" w:noVBand="1"/>
+      </w:tblPr>
+      <w:tblGrid>
+        <w:gridCol w:w="3116"/>
+        <w:gridCol w:w="3117"/>
+        <w:gridCol w:w="3117"/>
+      </w:tblGrid>
+      <w:tr>
+        <w:tc>
+          <w:tcPr>
+            <w:tcW w:w="3116" w:type="dxa"/>
+          </w:tcPr>
+          <w:p>
+            <w:r>
+              <w:t>Partition</w:t>
+            </w:r>
+          </w:p>
+        </w:tc>
+        <w:tc>
+          <w:tcPr>
+            <w:tcW w:w="3117" w:type="dxa"/>
+          </w:tcPr>
+          <w:p>
+            <w:r>
+              <w:t>Account Number to be created</w:t>
+            </w:r>
+          </w:p>
+        </w:tc>
+        <w:tc>
+          <w:tcPr>
+            <w:tcW w:w="3117" w:type="dxa"/>
+          </w:tcPr>
+          <w:p>
+            <w:r>
+              <w:t>Account Name to be created</w:t>
+            </w:r>
+          </w:p>
+        </w:tc>
+      </w:tr>
+      <w:tr>
+        <w:tc>
+          <w:tcPr>
+            <w:tcW w:w="3116" w:type="dxa"/>
+          </w:tcPr>
+          <w:p>
+            <w:r>
+              <w:t>P1</w:t>
+            </w:r>
+          </w:p>
+        </w:tc>
+        <w:tc>
+          <w:tcPr>
+            <w:tcW w:w="3117" w:type="dxa"/>
+          </w:tcPr>
+          <w:p>
+            <w:r>
+              <w:t>Invalid Account number</w:t>
+            </w:r>
+          </w:p>
+        </w:tc>
+        <w:tc>
+          <w:tcPr>
+            <w:tcW w:w="3117" w:type="dxa"/>
+          </w:tcPr>
+          <w:p>
+            <w:r>
+              <w:t>Valid Account Name</w:t>
+            </w:r>
+          </w:p>
+        </w:tc>
+      </w:tr>
+      <w:tr>
+        <w:tc>
+          <w:tcPr>
+            <w:tcW w:w="3116" w:type="dxa"/>
+          </w:tcPr>
+          <w:p>
+            <w:r>
+              <w:t>P2</w:t>
+            </w:r>
+          </w:p>
+        </w:tc>
+        <w:tc>
+          <w:tcPr>
+            <w:tcW w:w="3117" w:type="dxa"/>
+          </w:tcPr>
+          <w:p>
+            <w:r>
+              <w:t>Invalid Account number</w:t>
+            </w:r>
+          </w:p>
+        </w:tc>
+        <w:tc>
+          <w:tcPr>
+            <w:tcW w:w="3117" w:type="dxa"/>
+          </w:tcPr>
+          <w:p>
+            <w:r>
+              <w:t>Invalid Account Name</w:t>
+            </w:r>
+          </w:p>
+        </w:tc>
+      </w:tr>
+      <w:tr>
+        <w:tc>
+          <w:tcPr>
+            <w:tcW w:w="3116" w:type="dxa"/>
+          </w:tcPr>
+          <w:p>
+            <w:r>
+              <w:t>P3</w:t>
+            </w:r>
+          </w:p>
+        </w:tc>
+        <w:tc>
+          <w:tcPr>
+            <w:tcW w:w="3117" w:type="dxa"/>
+          </w:tcPr>
+          <w:p>
+            <w:r>
+              <w:t>Valid Account Number</w:t>
+            </w:r>
+          </w:p>
+        </w:tc>
+        <w:tc>
+          <w:tcPr>
+            <w:tcW w:w="3117" w:type="dxa"/>
+          </w:tcPr>
+          <w:p>
+            <w:r>
+              <w:t>Invalid Account Name</w:t>
+            </w:r>
+          </w:p>
+        </w:tc>
+      </w:tr>
+      <w:tr>
+        <w:trPr>
+          <w:trHeight w:val="241"/>
+        </w:trPr>
+        <w:tc>
+          <w:tcPr>
+            <w:tcW w:w="3116" w:type="dxa"/>
+          </w:tcPr>
+          <w:p>
+            <w:r>
+              <w:t>P4</w:t>
+            </w:r>
+          </w:p>
+        </w:tc>
+        <w:tc>
+          <w:tcPr>
+            <w:tcW w:w="3117" w:type="dxa"/>
+          </w:tcPr>
+          <w:p>
+            <w:r>
+              <w:t>Valid Account Number</w:t>
+            </w:r>
+          </w:p>
+        </w:tc>
+        <w:tc>
+          <w:tcPr>
+            <w:tcW w:w="3117" w:type="dxa"/>
+          </w:tcPr>
+          <w:p>
+            <w:r>
+              <w:t>Valid Account Name</w:t>
+            </w:r>
+          </w:p>
+        </w:tc>
+      </w:tr>
+    </w:tbl>
     <w:p/>
     <w:p/>
-    <w:p/>
-    <w:p/>
     <w:p>
       <w:pPr>
         <w:pStyle w:val="Heading1"/>
       </w:pPr>
-      <w:bookmarkStart w:id="2" w:name="_Toc498880740"/>
-      <w:r>
+      <w:r>
+        <w:lastRenderedPageBreak/>
         <w:t>Table of test cases</w:t>
       </w:r>
       <w:r>
@@ -1627,7 +1887,22 @@
         <w:t xml:space="preserve">The following provides a </w:t>
       </w:r>
       <w:r>
-        <w:t>table identifying the test cases necessary to exercise decision coverage on the withdraw transaction process for the back office. The decisions below relate to the source image portrayed above and the identified (if) decisions.</w:t>
+        <w:t xml:space="preserve">table identifying the test cases necessary to exercise </w:t>
+      </w:r>
+      <w:r>
+        <w:t>white box input partitioning testing</w:t>
+      </w:r>
+      <w:r>
+        <w:t xml:space="preserve"> on the </w:t>
+      </w:r>
+      <w:r>
+        <w:t>create account</w:t>
+      </w:r>
+      <w:r>
+        <w:t xml:space="preserve"> transaction process for the back office. The decisions below relate to the source image portray</w:t>
+      </w:r>
+      <w:r>
+        <w:t>ed above and the identified input partitions seen above.</w:t>
       </w:r>
     </w:p>
     <w:p>
@@ -1764,13 +2039,8 @@
               <w:jc w:val="center"/>
               <w:cnfStyle w:val="000000100000" w:firstRow="0" w:lastRow="0" w:firstColumn="0" w:lastColumn="0" w:oddVBand="0" w:evenVBand="0" w:oddHBand="1" w:evenHBand="0" w:firstRowFirstColumn="0" w:firstRowLastColumn="0" w:lastRowFirstColumn="0" w:lastRowLastColumn="0"/>
             </w:pPr>
-            <w:proofErr w:type="gramStart"/>
-            <w:r>
-              <w:t>1 :</w:t>
-            </w:r>
-            <w:proofErr w:type="gramEnd"/>
-            <w:r>
-              <w:t xml:space="preserve"> True</w:t>
+            <w:r>
+              <w:t>1 : True</w:t>
             </w:r>
           </w:p>
         </w:tc>
@@ -1783,11 +2053,9 @@
               <w:jc w:val="center"/>
               <w:cnfStyle w:val="000000100000" w:firstRow="0" w:lastRow="0" w:firstColumn="0" w:lastColumn="0" w:oddVBand="0" w:evenVBand="0" w:oddHBand="1" w:evenHBand="0" w:firstRowFirstColumn="0" w:firstRowLastColumn="0" w:lastRowFirstColumn="0" w:lastRowLastColumn="0"/>
             </w:pPr>
-            <w:proofErr w:type="spellStart"/>
             <w:r>
               <w:t>accounts_dic</w:t>
             </w:r>
-            <w:proofErr w:type="spellEnd"/>
             <w:r>
               <w:br/>
               <w:t>{1234567,7777777}</w:t>
@@ -1807,95 +2075,69 @@
                 <w:i/>
               </w:rPr>
             </w:pPr>
-            <w:proofErr w:type="spellStart"/>
             <w:r>
               <w:rPr>
                 <w:i/>
               </w:rPr>
-              <w:t>accounts_dic</w:t>
-            </w:r>
-            <w:proofErr w:type="spellEnd"/>
-            <w:r>
+              <w:t>accounts_dic is populated by input master accounts file</w:t>
+            </w:r>
+          </w:p>
+        </w:tc>
+        <w:tc>
+          <w:tcPr>
+            <w:tcW w:w="2340" w:type="dxa"/>
+          </w:tcPr>
+          <w:p>
+            <w:pPr>
+              <w:jc w:val="center"/>
+              <w:cnfStyle w:val="000000100000" w:firstRow="0" w:lastRow="0" w:firstColumn="0" w:lastColumn="0" w:oddVBand="0" w:evenVBand="0" w:oddHBand="1" w:evenHBand="0" w:firstRowFirstColumn="0" w:firstRowLastColumn="0" w:lastRowFirstColumn="0" w:lastRowLastColumn="0"/>
+            </w:pPr>
+            <w:r>
+              <w:t>accountNum:</w:t>
+            </w:r>
+          </w:p>
+          <w:p>
+            <w:pPr>
+              <w:jc w:val="center"/>
+              <w:cnfStyle w:val="000000100000" w:firstRow="0" w:lastRow="0" w:firstColumn="0" w:lastColumn="0" w:oddVBand="0" w:evenVBand="0" w:oddHBand="1" w:evenHBand="0" w:firstRowFirstColumn="0" w:firstRowLastColumn="0" w:lastRowFirstColumn="0" w:lastRowLastColumn="0"/>
+            </w:pPr>
+            <w:r>
+              <w:t>1111111</w:t>
+            </w:r>
+          </w:p>
+          <w:p>
+            <w:pPr>
+              <w:jc w:val="center"/>
+              <w:cnfStyle w:val="000000100000" w:firstRow="0" w:lastRow="0" w:firstColumn="0" w:lastColumn="0" w:oddVBand="0" w:evenVBand="0" w:oddHBand="1" w:evenHBand="0" w:firstRowFirstColumn="0" w:firstRowLastColumn="0" w:lastRowFirstColumn="0" w:lastRowLastColumn="0"/>
+            </w:pPr>
+          </w:p>
+          <w:p>
+            <w:pPr>
+              <w:jc w:val="center"/>
+              <w:cnfStyle w:val="000000100000" w:firstRow="0" w:lastRow="0" w:firstColumn="0" w:lastColumn="0" w:oddVBand="0" w:evenVBand="0" w:oddHBand="1" w:evenHBand="0" w:firstRowFirstColumn="0" w:firstRowLastColumn="0" w:lastRowFirstColumn="0" w:lastRowLastColumn="0"/>
               <w:rPr>
                 <w:i/>
               </w:rPr>
-              <w:t xml:space="preserve"> is populated by input master accounts file</w:t>
-            </w:r>
-          </w:p>
-        </w:tc>
-        <w:tc>
-          <w:tcPr>
-            <w:tcW w:w="2340" w:type="dxa"/>
+            </w:pPr>
+            <w:r>
+              <w:rPr>
+                <w:i/>
+              </w:rPr>
+              <w:t>accountNum is provided in transaction summary input</w:t>
+            </w:r>
+          </w:p>
+        </w:tc>
+        <w:tc>
+          <w:tcPr>
+            <w:tcW w:w="2880" w:type="dxa"/>
           </w:tcPr>
           <w:p>
             <w:pPr>
               <w:jc w:val="center"/>
               <w:cnfStyle w:val="000000100000" w:firstRow="0" w:lastRow="0" w:firstColumn="0" w:lastColumn="0" w:oddVBand="0" w:evenVBand="0" w:oddHBand="1" w:evenHBand="0" w:firstRowFirstColumn="0" w:firstRowLastColumn="0" w:lastRowFirstColumn="0" w:lastRowLastColumn="0"/>
             </w:pPr>
-            <w:proofErr w:type="spellStart"/>
-            <w:r>
-              <w:t>accountNum</w:t>
-            </w:r>
-            <w:proofErr w:type="spellEnd"/>
-            <w:r>
-              <w:t>:</w:t>
-            </w:r>
-          </w:p>
-          <w:p>
-            <w:pPr>
-              <w:jc w:val="center"/>
-              <w:cnfStyle w:val="000000100000" w:firstRow="0" w:lastRow="0" w:firstColumn="0" w:lastColumn="0" w:oddVBand="0" w:evenVBand="0" w:oddHBand="1" w:evenHBand="0" w:firstRowFirstColumn="0" w:firstRowLastColumn="0" w:lastRowFirstColumn="0" w:lastRowLastColumn="0"/>
-            </w:pPr>
-            <w:r>
-              <w:t>1111111</w:t>
-            </w:r>
-          </w:p>
-          <w:p>
-            <w:pPr>
-              <w:jc w:val="center"/>
-              <w:cnfStyle w:val="000000100000" w:firstRow="0" w:lastRow="0" w:firstColumn="0" w:lastColumn="0" w:oddVBand="0" w:evenVBand="0" w:oddHBand="1" w:evenHBand="0" w:firstRowFirstColumn="0" w:firstRowLastColumn="0" w:lastRowFirstColumn="0" w:lastRowLastColumn="0"/>
-            </w:pPr>
-          </w:p>
-          <w:p>
-            <w:pPr>
-              <w:jc w:val="center"/>
-              <w:cnfStyle w:val="000000100000" w:firstRow="0" w:lastRow="0" w:firstColumn="0" w:lastColumn="0" w:oddVBand="0" w:evenVBand="0" w:oddHBand="1" w:evenHBand="0" w:firstRowFirstColumn="0" w:firstRowLastColumn="0" w:lastRowFirstColumn="0" w:lastRowLastColumn="0"/>
-              <w:rPr>
-                <w:i/>
-              </w:rPr>
-            </w:pPr>
-            <w:proofErr w:type="spellStart"/>
-            <w:r>
-              <w:rPr>
-                <w:i/>
-              </w:rPr>
-              <w:t>accountNum</w:t>
-            </w:r>
-            <w:proofErr w:type="spellEnd"/>
-            <w:r>
-              <w:rPr>
-                <w:i/>
-              </w:rPr>
-              <w:t xml:space="preserve"> is provided in transaction summary input</w:t>
-            </w:r>
-          </w:p>
-        </w:tc>
-        <w:tc>
-          <w:tcPr>
-            <w:tcW w:w="2880" w:type="dxa"/>
-          </w:tcPr>
-          <w:p>
-            <w:pPr>
-              <w:jc w:val="center"/>
-              <w:cnfStyle w:val="000000100000" w:firstRow="0" w:lastRow="0" w:firstColumn="0" w:lastColumn="0" w:oddVBand="0" w:evenVBand="0" w:oddHBand="1" w:evenHBand="0" w:firstRowFirstColumn="0" w:firstRowLastColumn="0" w:lastRowFirstColumn="0" w:lastRowLastColumn="0"/>
-            </w:pPr>
-            <w:proofErr w:type="spellStart"/>
-            <w:r>
-              <w:t>accountNum</w:t>
-            </w:r>
-            <w:proofErr w:type="spellEnd"/>
-            <w:r>
-              <w:t xml:space="preserve"> to withdraw from</w:t>
+            <w:r>
+              <w:t>accountNum to withdraw from</w:t>
             </w:r>
             <w:r>
               <w:t xml:space="preserve"> is</w:t>
@@ -1945,13 +2187,8 @@
               <w:jc w:val="center"/>
               <w:cnfStyle w:val="000000000000" w:firstRow="0" w:lastRow="0" w:firstColumn="0" w:lastColumn="0" w:oddVBand="0" w:evenVBand="0" w:oddHBand="0" w:evenHBand="0" w:firstRowFirstColumn="0" w:firstRowLastColumn="0" w:lastRowFirstColumn="0" w:lastRowLastColumn="0"/>
             </w:pPr>
-            <w:proofErr w:type="gramStart"/>
-            <w:r>
-              <w:t>1 :</w:t>
-            </w:r>
-            <w:proofErr w:type="gramEnd"/>
-            <w:r>
-              <w:t xml:space="preserve"> False</w:t>
+            <w:r>
+              <w:t>1 : False</w:t>
             </w:r>
           </w:p>
         </w:tc>
@@ -1964,13 +2201,8 @@
               <w:jc w:val="center"/>
               <w:cnfStyle w:val="000000000000" w:firstRow="0" w:lastRow="0" w:firstColumn="0" w:lastColumn="0" w:oddVBand="0" w:evenVBand="0" w:oddHBand="0" w:evenHBand="0" w:firstRowFirstColumn="0" w:firstRowLastColumn="0" w:lastRowFirstColumn="0" w:lastRowLastColumn="0"/>
             </w:pPr>
-            <w:proofErr w:type="spellStart"/>
-            <w:r>
-              <w:t>accounts_dic</w:t>
-            </w:r>
-            <w:proofErr w:type="spellEnd"/>
-            <w:r>
-              <w:t>:</w:t>
+            <w:r>
+              <w:t>accounts_dic:</w:t>
             </w:r>
             <w:r>
               <w:br/>
@@ -1991,95 +2223,69 @@
                 <w:i/>
               </w:rPr>
             </w:pPr>
-            <w:proofErr w:type="spellStart"/>
             <w:r>
               <w:rPr>
                 <w:i/>
               </w:rPr>
-              <w:t>accounts_dic</w:t>
-            </w:r>
-            <w:proofErr w:type="spellEnd"/>
-            <w:r>
+              <w:t>accounts_dic is populated by input master accounts file</w:t>
+            </w:r>
+          </w:p>
+        </w:tc>
+        <w:tc>
+          <w:tcPr>
+            <w:tcW w:w="2340" w:type="dxa"/>
+          </w:tcPr>
+          <w:p>
+            <w:pPr>
+              <w:jc w:val="center"/>
+              <w:cnfStyle w:val="000000000000" w:firstRow="0" w:lastRow="0" w:firstColumn="0" w:lastColumn="0" w:oddVBand="0" w:evenVBand="0" w:oddHBand="0" w:evenHBand="0" w:firstRowFirstColumn="0" w:firstRowLastColumn="0" w:lastRowFirstColumn="0" w:lastRowLastColumn="0"/>
+            </w:pPr>
+            <w:r>
+              <w:t>accountNum:</w:t>
+            </w:r>
+          </w:p>
+          <w:p>
+            <w:pPr>
+              <w:jc w:val="center"/>
+              <w:cnfStyle w:val="000000000000" w:firstRow="0" w:lastRow="0" w:firstColumn="0" w:lastColumn="0" w:oddVBand="0" w:evenVBand="0" w:oddHBand="0" w:evenHBand="0" w:firstRowFirstColumn="0" w:firstRowLastColumn="0" w:lastRowFirstColumn="0" w:lastRowLastColumn="0"/>
+            </w:pPr>
+            <w:r>
+              <w:t>1234567</w:t>
+            </w:r>
+          </w:p>
+          <w:p>
+            <w:pPr>
+              <w:jc w:val="center"/>
+              <w:cnfStyle w:val="000000000000" w:firstRow="0" w:lastRow="0" w:firstColumn="0" w:lastColumn="0" w:oddVBand="0" w:evenVBand="0" w:oddHBand="0" w:evenHBand="0" w:firstRowFirstColumn="0" w:firstRowLastColumn="0" w:lastRowFirstColumn="0" w:lastRowLastColumn="0"/>
+            </w:pPr>
+          </w:p>
+          <w:p>
+            <w:pPr>
+              <w:jc w:val="center"/>
+              <w:cnfStyle w:val="000000000000" w:firstRow="0" w:lastRow="0" w:firstColumn="0" w:lastColumn="0" w:oddVBand="0" w:evenVBand="0" w:oddHBand="0" w:evenHBand="0" w:firstRowFirstColumn="0" w:firstRowLastColumn="0" w:lastRowFirstColumn="0" w:lastRowLastColumn="0"/>
               <w:rPr>
                 <w:i/>
               </w:rPr>
-              <w:t xml:space="preserve"> is populated by input master accounts file</w:t>
-            </w:r>
-          </w:p>
-        </w:tc>
-        <w:tc>
-          <w:tcPr>
-            <w:tcW w:w="2340" w:type="dxa"/>
+            </w:pPr>
+            <w:r>
+              <w:rPr>
+                <w:i/>
+              </w:rPr>
+              <w:t>accountNum is provided in transaction summary input</w:t>
+            </w:r>
+          </w:p>
+        </w:tc>
+        <w:tc>
+          <w:tcPr>
+            <w:tcW w:w="2880" w:type="dxa"/>
           </w:tcPr>
           <w:p>
             <w:pPr>
               <w:jc w:val="center"/>
               <w:cnfStyle w:val="000000000000" w:firstRow="0" w:lastRow="0" w:firstColumn="0" w:lastColumn="0" w:oddVBand="0" w:evenVBand="0" w:oddHBand="0" w:evenHBand="0" w:firstRowFirstColumn="0" w:firstRowLastColumn="0" w:lastRowFirstColumn="0" w:lastRowLastColumn="0"/>
             </w:pPr>
-            <w:proofErr w:type="spellStart"/>
-            <w:r>
-              <w:t>accountNum</w:t>
-            </w:r>
-            <w:proofErr w:type="spellEnd"/>
-            <w:r>
-              <w:t>:</w:t>
-            </w:r>
-          </w:p>
-          <w:p>
-            <w:pPr>
-              <w:jc w:val="center"/>
-              <w:cnfStyle w:val="000000000000" w:firstRow="0" w:lastRow="0" w:firstColumn="0" w:lastColumn="0" w:oddVBand="0" w:evenVBand="0" w:oddHBand="0" w:evenHBand="0" w:firstRowFirstColumn="0" w:firstRowLastColumn="0" w:lastRowFirstColumn="0" w:lastRowLastColumn="0"/>
-            </w:pPr>
-            <w:r>
-              <w:t>1234567</w:t>
-            </w:r>
-          </w:p>
-          <w:p>
-            <w:pPr>
-              <w:jc w:val="center"/>
-              <w:cnfStyle w:val="000000000000" w:firstRow="0" w:lastRow="0" w:firstColumn="0" w:lastColumn="0" w:oddVBand="0" w:evenVBand="0" w:oddHBand="0" w:evenHBand="0" w:firstRowFirstColumn="0" w:firstRowLastColumn="0" w:lastRowFirstColumn="0" w:lastRowLastColumn="0"/>
-            </w:pPr>
-          </w:p>
-          <w:p>
-            <w:pPr>
-              <w:jc w:val="center"/>
-              <w:cnfStyle w:val="000000000000" w:firstRow="0" w:lastRow="0" w:firstColumn="0" w:lastColumn="0" w:oddVBand="0" w:evenVBand="0" w:oddHBand="0" w:evenHBand="0" w:firstRowFirstColumn="0" w:firstRowLastColumn="0" w:lastRowFirstColumn="0" w:lastRowLastColumn="0"/>
-              <w:rPr>
-                <w:i/>
-              </w:rPr>
-            </w:pPr>
-            <w:proofErr w:type="spellStart"/>
-            <w:r>
-              <w:rPr>
-                <w:i/>
-              </w:rPr>
-              <w:t>accountNum</w:t>
-            </w:r>
-            <w:proofErr w:type="spellEnd"/>
-            <w:r>
-              <w:rPr>
-                <w:i/>
-              </w:rPr>
-              <w:t xml:space="preserve"> is provided in transaction summary input</w:t>
-            </w:r>
-          </w:p>
-        </w:tc>
-        <w:tc>
-          <w:tcPr>
-            <w:tcW w:w="2880" w:type="dxa"/>
-          </w:tcPr>
-          <w:p>
-            <w:pPr>
-              <w:jc w:val="center"/>
-              <w:cnfStyle w:val="000000000000" w:firstRow="0" w:lastRow="0" w:firstColumn="0" w:lastColumn="0" w:oddVBand="0" w:evenVBand="0" w:oddHBand="0" w:evenHBand="0" w:firstRowFirstColumn="0" w:firstRowLastColumn="0" w:lastRowFirstColumn="0" w:lastRowLastColumn="0"/>
-            </w:pPr>
-            <w:proofErr w:type="spellStart"/>
-            <w:r>
-              <w:t>accountNum</w:t>
-            </w:r>
-            <w:proofErr w:type="spellEnd"/>
-            <w:r>
-              <w:t xml:space="preserve"> to withdraw from is a valid account found in the master accounts file.</w:t>
+            <w:r>
+              <w:t>accountNum to withdraw from is a valid account found in the master accounts file.</w:t>
             </w:r>
           </w:p>
           <w:p>
@@ -2123,13 +2329,8 @@
               <w:jc w:val="center"/>
               <w:cnfStyle w:val="000000100000" w:firstRow="0" w:lastRow="0" w:firstColumn="0" w:lastColumn="0" w:oddVBand="0" w:evenVBand="0" w:oddHBand="1" w:evenHBand="0" w:firstRowFirstColumn="0" w:firstRowLastColumn="0" w:lastRowFirstColumn="0" w:lastRowLastColumn="0"/>
             </w:pPr>
-            <w:proofErr w:type="gramStart"/>
-            <w:r>
-              <w:t>2 :</w:t>
-            </w:r>
-            <w:proofErr w:type="gramEnd"/>
-            <w:r>
-              <w:t xml:space="preserve"> True</w:t>
+            <w:r>
+              <w:t>2 : True</w:t>
             </w:r>
           </w:p>
         </w:tc>
@@ -2142,29 +2343,8 @@
               <w:jc w:val="center"/>
               <w:cnfStyle w:val="000000100000" w:firstRow="0" w:lastRow="0" w:firstColumn="0" w:lastColumn="0" w:oddVBand="0" w:evenVBand="0" w:oddHBand="1" w:evenHBand="0" w:firstRowFirstColumn="0" w:firstRowLastColumn="0" w:lastRowFirstColumn="0" w:lastRowLastColumn="0"/>
             </w:pPr>
-            <w:proofErr w:type="spellStart"/>
-            <w:r>
-              <w:t>accounts_</w:t>
-            </w:r>
-            <w:proofErr w:type="gramStart"/>
-            <w:r>
-              <w:t>dic</w:t>
-            </w:r>
-            <w:proofErr w:type="spellEnd"/>
-            <w:r>
-              <w:t>[</w:t>
-            </w:r>
-            <w:proofErr w:type="gramEnd"/>
-            <w:r>
-              <w:t>1234567] .</w:t>
-            </w:r>
-            <w:proofErr w:type="spellStart"/>
-            <w:r>
-              <w:t>getAccountBalance</w:t>
-            </w:r>
-            <w:proofErr w:type="spellEnd"/>
-            <w:r>
-              <w:t>() :</w:t>
+            <w:r>
+              <w:t>accounts_dic[1234567] .getAccountBalance() :</w:t>
             </w:r>
           </w:p>
           <w:p>
@@ -2213,13 +2393,8 @@
               <w:jc w:val="center"/>
               <w:cnfStyle w:val="000000100000" w:firstRow="0" w:lastRow="0" w:firstColumn="0" w:lastColumn="0" w:oddVBand="0" w:evenVBand="0" w:oddHBand="1" w:evenHBand="0" w:firstRowFirstColumn="0" w:firstRowLastColumn="0" w:lastRowFirstColumn="0" w:lastRowLastColumn="0"/>
             </w:pPr>
-            <w:proofErr w:type="spellStart"/>
-            <w:r>
-              <w:t>withdrawAmount</w:t>
-            </w:r>
-            <w:proofErr w:type="spellEnd"/>
-            <w:r>
-              <w:t>:</w:t>
+            <w:r>
+              <w:t>withdrawAmount:</w:t>
             </w:r>
           </w:p>
           <w:p>
@@ -2267,13 +2442,8 @@
               <w:jc w:val="center"/>
               <w:cnfStyle w:val="000000100000" w:firstRow="0" w:lastRow="0" w:firstColumn="0" w:lastColumn="0" w:oddVBand="0" w:evenVBand="0" w:oddHBand="1" w:evenHBand="0" w:firstRowFirstColumn="0" w:firstRowLastColumn="0" w:lastRowFirstColumn="0" w:lastRowLastColumn="0"/>
             </w:pPr>
-            <w:proofErr w:type="spellStart"/>
-            <w:r>
-              <w:t>withdrawAmount</w:t>
-            </w:r>
-            <w:proofErr w:type="spellEnd"/>
-            <w:r>
-              <w:t xml:space="preserve"> for account number: 1234567 is “1235” which is more than existing balance “1234” resulting in negative balance.</w:t>
+            <w:r>
+              <w:t>withdrawAmount for account number: 1234567 is “1235” which is more than existing balance “1234” resulting in negative balance.</w:t>
             </w:r>
             <w:r>
               <w:t xml:space="preserve"> </w:t>
@@ -2317,13 +2487,8 @@
               <w:jc w:val="center"/>
               <w:cnfStyle w:val="000000000000" w:firstRow="0" w:lastRow="0" w:firstColumn="0" w:lastColumn="0" w:oddVBand="0" w:evenVBand="0" w:oddHBand="0" w:evenHBand="0" w:firstRowFirstColumn="0" w:firstRowLastColumn="0" w:lastRowFirstColumn="0" w:lastRowLastColumn="0"/>
             </w:pPr>
-            <w:proofErr w:type="gramStart"/>
-            <w:r>
-              <w:t>2 :</w:t>
-            </w:r>
-            <w:proofErr w:type="gramEnd"/>
-            <w:r>
-              <w:t xml:space="preserve"> False</w:t>
+            <w:r>
+              <w:t>2 : False</w:t>
             </w:r>
           </w:p>
         </w:tc>
@@ -2336,29 +2501,8 @@
               <w:jc w:val="center"/>
               <w:cnfStyle w:val="000000000000" w:firstRow="0" w:lastRow="0" w:firstColumn="0" w:lastColumn="0" w:oddVBand="0" w:evenVBand="0" w:oddHBand="0" w:evenHBand="0" w:firstRowFirstColumn="0" w:firstRowLastColumn="0" w:lastRowFirstColumn="0" w:lastRowLastColumn="0"/>
             </w:pPr>
-            <w:proofErr w:type="spellStart"/>
-            <w:r>
-              <w:t>accounts_</w:t>
-            </w:r>
-            <w:proofErr w:type="gramStart"/>
-            <w:r>
-              <w:t>dic</w:t>
-            </w:r>
-            <w:proofErr w:type="spellEnd"/>
-            <w:r>
-              <w:t>[</w:t>
-            </w:r>
-            <w:proofErr w:type="gramEnd"/>
-            <w:r>
-              <w:t>1234567] .</w:t>
-            </w:r>
-            <w:proofErr w:type="spellStart"/>
-            <w:r>
-              <w:t>getAccountBalance</w:t>
-            </w:r>
-            <w:proofErr w:type="spellEnd"/>
-            <w:r>
-              <w:t>() :</w:t>
+            <w:r>
+              <w:t>accounts_dic[1234567] .getAccountBalance() :</w:t>
             </w:r>
           </w:p>
           <w:p>
@@ -2367,7 +2511,6 @@
               <w:cnfStyle w:val="000000000000" w:firstRow="0" w:lastRow="0" w:firstColumn="0" w:lastColumn="0" w:oddVBand="0" w:evenVBand="0" w:oddHBand="0" w:evenHBand="0" w:firstRowFirstColumn="0" w:firstRowLastColumn="0" w:lastRowFirstColumn="0" w:lastRowLastColumn="0"/>
             </w:pPr>
             <w:r>
-              <w:lastRenderedPageBreak/>
               <w:t>1234</w:t>
             </w:r>
           </w:p>
@@ -2408,14 +2551,8 @@
               <w:jc w:val="center"/>
               <w:cnfStyle w:val="000000000000" w:firstRow="0" w:lastRow="0" w:firstColumn="0" w:lastColumn="0" w:oddVBand="0" w:evenVBand="0" w:oddHBand="0" w:evenHBand="0" w:firstRowFirstColumn="0" w:firstRowLastColumn="0" w:lastRowFirstColumn="0" w:lastRowLastColumn="0"/>
             </w:pPr>
-            <w:proofErr w:type="spellStart"/>
-            <w:r>
-              <w:lastRenderedPageBreak/>
-              <w:t>withdrawAmount</w:t>
-            </w:r>
-            <w:proofErr w:type="spellEnd"/>
-            <w:r>
-              <w:t>:</w:t>
+            <w:r>
+              <w:t>withdrawAmount:</w:t>
             </w:r>
           </w:p>
           <w:p>
@@ -2462,18 +2599,8 @@
               <w:jc w:val="center"/>
               <w:cnfStyle w:val="000000000000" w:firstRow="0" w:lastRow="0" w:firstColumn="0" w:lastColumn="0" w:oddVBand="0" w:evenVBand="0" w:oddHBand="0" w:evenHBand="0" w:firstRowFirstColumn="0" w:firstRowLastColumn="0" w:lastRowFirstColumn="0" w:lastRowLastColumn="0"/>
             </w:pPr>
-            <w:proofErr w:type="spellStart"/>
-            <w:r>
-              <w:lastRenderedPageBreak/>
-              <w:t>withdrawAmount</w:t>
-            </w:r>
-            <w:proofErr w:type="spellEnd"/>
-            <w:r>
-              <w:t xml:space="preserve"> for account number: 1234567 is “1000” </w:t>
-            </w:r>
-            <w:r>
-              <w:lastRenderedPageBreak/>
-              <w:t>which is less than existing balance “1234” resulting in valid withdraw amount</w:t>
+            <w:r>
+              <w:t>withdrawAmount for account number: 1234567 is “1000” which is less than existing balance “1234” resulting in valid withdraw amount</w:t>
             </w:r>
             <w:r>
               <w:t>.</w:t>
@@ -2500,8 +2627,6 @@
       <w:pPr>
         <w:spacing w:after="0" w:line="240" w:lineRule="auto"/>
       </w:pPr>
-      <w:bookmarkStart w:id="3" w:name="_GoBack"/>
-      <w:bookmarkEnd w:id="3"/>
     </w:p>
     <w:p>
       <w:pPr>
@@ -2573,6 +2698,7 @@
         <w:rPr>
           <w:b/>
         </w:rPr>
+        <w:lastRenderedPageBreak/>
         <w:t>1234567 1234 JESSICA</w:t>
       </w:r>
     </w:p>
@@ -2610,13 +2736,8 @@
         </w:rPr>
         <w:t>1</w:t>
       </w:r>
-      <w:proofErr w:type="gramStart"/>
-      <w:r>
-        <w:t>] ,</w:t>
-      </w:r>
-      <w:proofErr w:type="gramEnd"/>
-      <w:r>
-        <w:t xml:space="preserve"> this test case intends to trigger this decision as </w:t>
+      <w:r>
+        <w:t xml:space="preserve">] , this test case intends to trigger this decision as </w:t>
       </w:r>
       <w:r>
         <w:rPr>
@@ -2625,15 +2746,7 @@
         <w:t>true</w:t>
       </w:r>
       <w:r>
-        <w:t xml:space="preserve"> that the provided account </w:t>
-      </w:r>
-      <w:proofErr w:type="spellStart"/>
-      <w:r>
-        <w:t>num</w:t>
-      </w:r>
-      <w:proofErr w:type="spellEnd"/>
-      <w:r>
-        <w:t xml:space="preserve"> to be withdrawn from is not a valid account provided by the master accounts file.</w:t>
+        <w:t xml:space="preserve"> that the provided account num to be withdrawn from is not a valid account provided by the master accounts file.</w:t>
       </w:r>
       <w:r>
         <w:tab/>
@@ -2657,14 +2770,12 @@
       <w:pPr>
         <w:spacing w:after="0" w:line="240" w:lineRule="auto"/>
       </w:pPr>
-      <w:proofErr w:type="spellStart"/>
       <w:r>
         <w:rPr>
           <w:b/>
         </w:rPr>
         <w:t>Stdoutput</w:t>
       </w:r>
-      <w:proofErr w:type="spellEnd"/>
       <w:r>
         <w:t>:</w:t>
       </w:r>
@@ -2693,7 +2804,7 @@
                     <pic:cNvPicPr/>
                   </pic:nvPicPr>
                   <pic:blipFill>
-                    <a:blip r:embed="rId6">
+                    <a:blip r:embed="rId7">
                       <a:extLst>
                         <a:ext uri="{28A0092B-C50C-407E-A947-70E740481C1C}">
                           <a14:useLocalDpi xmlns:a14="http://schemas.microsoft.com/office/drawing/2010/main" val="0"/>
@@ -2832,13 +2943,8 @@
         </w:rPr>
         <w:t>1</w:t>
       </w:r>
-      <w:proofErr w:type="gramStart"/>
-      <w:r>
-        <w:t>] ,</w:t>
-      </w:r>
-      <w:proofErr w:type="gramEnd"/>
-      <w:r>
-        <w:t xml:space="preserve"> this test case intends to trigger this decision as </w:t>
+      <w:r>
+        <w:t xml:space="preserve">] , this test case intends to trigger this decision as </w:t>
       </w:r>
       <w:r>
         <w:rPr>
@@ -2847,15 +2953,7 @@
         <w:t>false</w:t>
       </w:r>
       <w:r>
-        <w:t xml:space="preserve"> that the provided account </w:t>
-      </w:r>
-      <w:proofErr w:type="spellStart"/>
-      <w:r>
-        <w:t>num</w:t>
-      </w:r>
-      <w:proofErr w:type="spellEnd"/>
-      <w:r>
-        <w:t xml:space="preserve"> to be withdrawn from is a valid account provided by the master accounts file.</w:t>
+        <w:t xml:space="preserve"> that the provided account num to be withdrawn from is a valid account provided by the master accounts file.</w:t>
       </w:r>
       <w:r>
         <w:tab/>
@@ -2912,14 +3010,12 @@
           <w:b/>
         </w:rPr>
       </w:pPr>
-      <w:proofErr w:type="spellStart"/>
       <w:r>
         <w:rPr>
           <w:b/>
         </w:rPr>
         <w:t>Stdoutput</w:t>
       </w:r>
-      <w:proofErr w:type="spellEnd"/>
       <w:r>
         <w:rPr>
           <w:b/>
@@ -2951,7 +3047,7 @@
                     <pic:cNvPicPr/>
                   </pic:nvPicPr>
                   <pic:blipFill>
-                    <a:blip r:embed="rId7">
+                    <a:blip r:embed="rId8">
                       <a:extLst>
                         <a:ext uri="{28A0092B-C50C-407E-A947-70E740481C1C}">
                           <a14:useLocalDpi xmlns:a14="http://schemas.microsoft.com/office/drawing/2010/main" val="0"/>
@@ -3074,6 +3170,7 @@
         <w:spacing w:after="0" w:line="240" w:lineRule="auto"/>
       </w:pPr>
       <w:r>
+        <w:lastRenderedPageBreak/>
         <w:tab/>
         <w:t>Referring to the source image decision [</w:t>
       </w:r>
@@ -3083,13 +3180,8 @@
         </w:rPr>
         <w:t>2</w:t>
       </w:r>
-      <w:proofErr w:type="gramStart"/>
-      <w:r>
-        <w:t>] ,</w:t>
-      </w:r>
-      <w:proofErr w:type="gramEnd"/>
-      <w:r>
-        <w:t xml:space="preserve"> this test case intends to trigger this decision as </w:t>
+      <w:r>
+        <w:t xml:space="preserve">] , this test case intends to trigger this decision as </w:t>
       </w:r>
       <w:r>
         <w:rPr>
@@ -3125,14 +3217,12 @@
           <w:b/>
         </w:rPr>
       </w:pPr>
-      <w:proofErr w:type="spellStart"/>
       <w:r>
         <w:rPr>
           <w:b/>
         </w:rPr>
         <w:t>Stdoutput</w:t>
       </w:r>
-      <w:proofErr w:type="spellEnd"/>
       <w:r>
         <w:rPr>
           <w:b/>
@@ -3164,7 +3254,7 @@
                     <pic:cNvPicPr/>
                   </pic:nvPicPr>
                   <pic:blipFill>
-                    <a:blip r:embed="rId8">
+                    <a:blip r:embed="rId9">
                       <a:extLst>
                         <a:ext uri="{28A0092B-C50C-407E-A947-70E740481C1C}">
                           <a14:useLocalDpi xmlns:a14="http://schemas.microsoft.com/office/drawing/2010/main" val="0"/>
@@ -3303,13 +3393,8 @@
         </w:rPr>
         <w:t>2</w:t>
       </w:r>
-      <w:proofErr w:type="gramStart"/>
-      <w:r>
-        <w:t>] ,</w:t>
-      </w:r>
-      <w:proofErr w:type="gramEnd"/>
-      <w:r>
-        <w:t xml:space="preserve"> this test case intends to trigger this decision as </w:t>
+      <w:r>
+        <w:t xml:space="preserve">] , this test case intends to trigger this decision as </w:t>
       </w:r>
       <w:r>
         <w:rPr>
@@ -3342,14 +3427,12 @@
       <w:pPr>
         <w:spacing w:after="0" w:line="240" w:lineRule="auto"/>
       </w:pPr>
-      <w:proofErr w:type="spellStart"/>
       <w:r>
         <w:rPr>
           <w:b/>
         </w:rPr>
         <w:t>Stdoutput</w:t>
       </w:r>
-      <w:proofErr w:type="spellEnd"/>
       <w:r>
         <w:rPr>
           <w:b/>
@@ -3371,7 +3454,6 @@
         <w:rPr>
           <w:noProof/>
         </w:rPr>
-        <w:lastRenderedPageBreak/>
         <w:drawing>
           <wp:inline distT="0" distB="0" distL="0" distR="0" wp14:anchorId="21FD1162" wp14:editId="5BD28094">
             <wp:extent cx="3965097" cy="610015"/>
@@ -3388,7 +3470,7 @@
                     <pic:cNvPicPr/>
                   </pic:nvPicPr>
                   <pic:blipFill>
-                    <a:blip r:embed="rId9">
+                    <a:blip r:embed="rId10">
                       <a:extLst>
                         <a:ext uri="{28A0092B-C50C-407E-A947-70E740481C1C}">
                           <a14:useLocalDpi xmlns:a14="http://schemas.microsoft.com/office/drawing/2010/main" val="0"/>
@@ -3723,13 +3805,8 @@
             <w:pPr>
               <w:cnfStyle w:val="000000100000" w:firstRow="0" w:lastRow="0" w:firstColumn="0" w:lastColumn="0" w:oddVBand="0" w:evenVBand="0" w:oddHBand="1" w:evenHBand="0" w:firstRowFirstColumn="0" w:firstRowLastColumn="0" w:lastRowFirstColumn="0" w:lastRowLastColumn="0"/>
             </w:pPr>
-            <w:proofErr w:type="spellStart"/>
-            <w:r>
-              <w:t>Std</w:t>
-            </w:r>
-            <w:proofErr w:type="spellEnd"/>
-            <w:r>
-              <w:t xml:space="preserve"> output should indicate error message for account number not found.</w:t>
+            <w:r>
+              <w:t>Std output should indicate error message for account number not found.</w:t>
             </w:r>
           </w:p>
         </w:tc>
@@ -3931,13 +4008,8 @@
             <w:pPr>
               <w:cnfStyle w:val="000000100000" w:firstRow="0" w:lastRow="0" w:firstColumn="0" w:lastColumn="0" w:oddVBand="0" w:evenVBand="0" w:oddHBand="1" w:evenHBand="0" w:firstRowFirstColumn="0" w:firstRowLastColumn="0" w:lastRowFirstColumn="0" w:lastRowLastColumn="0"/>
             </w:pPr>
-            <w:proofErr w:type="spellStart"/>
-            <w:r>
-              <w:t>Std</w:t>
-            </w:r>
-            <w:proofErr w:type="spellEnd"/>
-            <w:r>
-              <w:t xml:space="preserve"> output should indicate error message for a bad/negative balance.</w:t>
+            <w:r>
+              <w:t>Std output should indicate error message for a bad/negative balance.</w:t>
             </w:r>
           </w:p>
         </w:tc>
@@ -3972,15 +4044,7 @@
               <w:cnfStyle w:val="000000100000" w:firstRow="0" w:lastRow="0" w:firstColumn="0" w:lastColumn="0" w:oddVBand="0" w:evenVBand="0" w:oddHBand="1" w:evenHBand="0" w:firstRowFirstColumn="0" w:firstRowLastColumn="0" w:lastRowFirstColumn="0" w:lastRowLastColumn="0"/>
             </w:pPr>
             <w:r>
-              <w:t xml:space="preserve">Error message for </w:t>
-            </w:r>
-            <w:proofErr w:type="spellStart"/>
-            <w:r>
-              <w:t>std</w:t>
-            </w:r>
-            <w:proofErr w:type="spellEnd"/>
-            <w:r>
-              <w:t xml:space="preserve"> output was not observed but should have been</w:t>
+              <w:t>Error message for std output was not observed but should have been</w:t>
             </w:r>
           </w:p>
           <w:p>
@@ -4336,13 +4400,8 @@
           </w:tcPr>
           <w:p>
             <w:r>
-              <w:t xml:space="preserve">Jessica </w:t>
-            </w:r>
-            <w:proofErr w:type="spellStart"/>
-            <w:r>
-              <w:t>Nahulan</w:t>
-            </w:r>
-            <w:proofErr w:type="spellEnd"/>
+              <w:t>Jessica Nahulan</w:t>
+            </w:r>
           </w:p>
         </w:tc>
         <w:tc>
@@ -4419,7 +4478,7 @@
 </file>
 
 <file path=word/styles.xml><?xml version="1.0" encoding="utf-8"?>
-<w:styles xmlns:mc="http://schemas.openxmlformats.org/markup-compatibility/2006" xmlns:r="http://schemas.openxmlformats.org/officeDocument/2006/relationships" xmlns:w="http://schemas.openxmlformats.org/wordprocessingml/2006/main" xmlns:w14="http://schemas.microsoft.com/office/word/2010/wordml" xmlns:w15="http://schemas.microsoft.com/office/word/2012/wordml" xmlns:w16cid="http://schemas.microsoft.com/office/word/2016/wordml/cid" xmlns:w16se="http://schemas.microsoft.com/office/word/2015/wordml/symex" mc:Ignorable="w14 w15 w16se w16cid">
+<w:styles xmlns:mc="http://schemas.openxmlformats.org/markup-compatibility/2006" xmlns:r="http://schemas.openxmlformats.org/officeDocument/2006/relationships" xmlns:w="http://schemas.openxmlformats.org/wordprocessingml/2006/main" xmlns:w14="http://schemas.microsoft.com/office/word/2010/wordml" xmlns:w15="http://schemas.microsoft.com/office/word/2012/wordml" mc:Ignorable="w14 w15">
   <w:docDefaults>
     <w:rPrDefault>
       <w:rPr>
@@ -4435,7 +4494,7 @@
       </w:pPr>
     </w:pPrDefault>
   </w:docDefaults>
-  <w:latentStyles w:defLockedState="0" w:defUIPriority="99" w:defSemiHidden="0" w:defUnhideWhenUsed="0" w:defQFormat="0" w:count="375">
+  <w:latentStyles w:defLockedState="0" w:defUIPriority="99" w:defSemiHidden="0" w:defUnhideWhenUsed="0" w:defQFormat="0" w:count="382">
     <w:lsdException w:name="Normal" w:uiPriority="0" w:qFormat="1"/>
     <w:lsdException w:name="heading 1" w:uiPriority="9" w:qFormat="1"/>
     <w:lsdException w:name="heading 2" w:semiHidden="1" w:uiPriority="9" w:unhideWhenUsed="1" w:qFormat="1"/>
@@ -4809,8 +4868,6 @@
     <w:lsdException w:name="List Table 7 Colorful Accent 6" w:uiPriority="52"/>
     <w:lsdException w:name="Mention" w:semiHidden="1" w:unhideWhenUsed="1"/>
     <w:lsdException w:name="Smart Hyperlink" w:semiHidden="1" w:unhideWhenUsed="1"/>
-    <w:lsdException w:name="Hashtag" w:semiHidden="1" w:unhideWhenUsed="1"/>
-    <w:lsdException w:name="Unresolved Mention" w:semiHidden="1" w:unhideWhenUsed="1"/>
   </w:latentStyles>
   <w:style w:type="paragraph" w:default="1" w:styleId="Normal">
     <w:name w:val="Normal"/>
@@ -4863,7 +4920,6 @@
   <w:style w:type="character" w:default="1" w:styleId="DefaultParagraphFont">
     <w:name w:val="Default Paragraph Font"/>
     <w:uiPriority w:val="1"/>
-    <w:semiHidden/>
     <w:unhideWhenUsed/>
   </w:style>
   <w:style w:type="table" w:default="1" w:styleId="TableNormal">
@@ -4982,6 +5038,7 @@
     <w:tblPr>
       <w:tblStyleRowBandSize w:val="1"/>
       <w:tblStyleColBandSize w:val="1"/>
+      <w:tblInd w:w="0" w:type="dxa"/>
       <w:tblBorders>
         <w:top w:val="single" w:sz="4" w:space="0" w:color="FFFFFF" w:themeColor="background1"/>
         <w:left w:val="single" w:sz="4" w:space="0" w:color="FFFFFF" w:themeColor="background1"/>
@@ -4990,6 +5047,12 @@
         <w:insideH w:val="single" w:sz="4" w:space="0" w:color="FFFFFF" w:themeColor="background1"/>
         <w:insideV w:val="single" w:sz="4" w:space="0" w:color="FFFFFF" w:themeColor="background1"/>
       </w:tblBorders>
+      <w:tblCellMar>
+        <w:top w:w="0" w:type="dxa"/>
+        <w:left w:w="108" w:type="dxa"/>
+        <w:bottom w:w="0" w:type="dxa"/>
+        <w:right w:w="108" w:type="dxa"/>
+      </w:tblCellMar>
     </w:tblPr>
     <w:tcPr>
       <w:shd w:val="clear" w:color="auto" w:fill="D9E2F3" w:themeFill="accent1" w:themeFillTint="33"/>
@@ -5086,6 +5149,7 @@
       <w:spacing w:after="0" w:line="240" w:lineRule="auto"/>
     </w:pPr>
     <w:tblPr>
+      <w:tblInd w:w="0" w:type="dxa"/>
       <w:tblBorders>
         <w:top w:val="single" w:sz="4" w:space="0" w:color="auto"/>
         <w:left w:val="single" w:sz="4" w:space="0" w:color="auto"/>
@@ -5094,6 +5158,12 @@
         <w:insideH w:val="single" w:sz="4" w:space="0" w:color="auto"/>
         <w:insideV w:val="single" w:sz="4" w:space="0" w:color="auto"/>
       </w:tblBorders>
+      <w:tblCellMar>
+        <w:top w:w="0" w:type="dxa"/>
+        <w:left w:w="108" w:type="dxa"/>
+        <w:bottom w:w="0" w:type="dxa"/>
+        <w:right w:w="108" w:type="dxa"/>
+      </w:tblCellMar>
     </w:tblPr>
   </w:style>
   <w:style w:type="table" w:styleId="GridTable2-Accent5">
@@ -5107,12 +5177,19 @@
     <w:tblPr>
       <w:tblStyleRowBandSize w:val="1"/>
       <w:tblStyleColBandSize w:val="1"/>
+      <w:tblInd w:w="0" w:type="dxa"/>
       <w:tblBorders>
         <w:top w:val="single" w:sz="2" w:space="0" w:color="9CC2E5" w:themeColor="accent5" w:themeTint="99"/>
         <w:bottom w:val="single" w:sz="2" w:space="0" w:color="9CC2E5" w:themeColor="accent5" w:themeTint="99"/>
         <w:insideH w:val="single" w:sz="2" w:space="0" w:color="9CC2E5" w:themeColor="accent5" w:themeTint="99"/>
         <w:insideV w:val="single" w:sz="2" w:space="0" w:color="9CC2E5" w:themeColor="accent5" w:themeTint="99"/>
       </w:tblBorders>
+      <w:tblCellMar>
+        <w:top w:w="0" w:type="dxa"/>
+        <w:left w:w="108" w:type="dxa"/>
+        <w:bottom w:w="0" w:type="dxa"/>
+        <w:right w:w="108" w:type="dxa"/>
+      </w:tblCellMar>
     </w:tblPr>
     <w:tblStylePr w:type="firstRow">
       <w:rPr>
@@ -5182,12 +5259,19 @@
     <w:tblPr>
       <w:tblStyleRowBandSize w:val="1"/>
       <w:tblStyleColBandSize w:val="1"/>
+      <w:tblInd w:w="0" w:type="dxa"/>
       <w:tblBorders>
         <w:top w:val="single" w:sz="2" w:space="0" w:color="8EAADB" w:themeColor="accent1" w:themeTint="99"/>
         <w:bottom w:val="single" w:sz="2" w:space="0" w:color="8EAADB" w:themeColor="accent1" w:themeTint="99"/>
         <w:insideH w:val="single" w:sz="2" w:space="0" w:color="8EAADB" w:themeColor="accent1" w:themeTint="99"/>
         <w:insideV w:val="single" w:sz="2" w:space="0" w:color="8EAADB" w:themeColor="accent1" w:themeTint="99"/>
       </w:tblBorders>
+      <w:tblCellMar>
+        <w:top w:w="0" w:type="dxa"/>
+        <w:left w:w="108" w:type="dxa"/>
+        <w:bottom w:w="0" w:type="dxa"/>
+        <w:right w:w="108" w:type="dxa"/>
+      </w:tblCellMar>
     </w:tblPr>
     <w:tblStylePr w:type="firstRow">
       <w:rPr>
@@ -5257,6 +5341,7 @@
     <w:tblPr>
       <w:tblStyleRowBandSize w:val="1"/>
       <w:tblStyleColBandSize w:val="1"/>
+      <w:tblInd w:w="0" w:type="dxa"/>
       <w:tblBorders>
         <w:top w:val="single" w:sz="4" w:space="0" w:color="9CC2E5" w:themeColor="accent5" w:themeTint="99"/>
         <w:left w:val="single" w:sz="4" w:space="0" w:color="9CC2E5" w:themeColor="accent5" w:themeTint="99"/>
@@ -5265,6 +5350,12 @@
         <w:insideH w:val="single" w:sz="4" w:space="0" w:color="9CC2E5" w:themeColor="accent5" w:themeTint="99"/>
         <w:insideV w:val="single" w:sz="4" w:space="0" w:color="9CC2E5" w:themeColor="accent5" w:themeTint="99"/>
       </w:tblBorders>
+      <w:tblCellMar>
+        <w:top w:w="0" w:type="dxa"/>
+        <w:left w:w="108" w:type="dxa"/>
+        <w:bottom w:w="0" w:type="dxa"/>
+        <w:right w:w="108" w:type="dxa"/>
+      </w:tblCellMar>
     </w:tblPr>
     <w:tblStylePr w:type="firstRow">
       <w:rPr>

</xml_diff>

<commit_message>
Adding test files for createacct whitebox testing
</commit_message>
<xml_diff>
--- a/BackOffice/Docs/Test Report - CreateAcct.docx
+++ b/BackOffice/Docs/Test Report - CreateAcct.docx
@@ -1613,10 +1613,10 @@
           <w:noProof/>
         </w:rPr>
         <w:drawing>
-          <wp:inline distT="0" distB="0" distL="0" distR="0" wp14:anchorId="546740AC" wp14:editId="252E5B5E">
-            <wp:extent cx="5943600" cy="3386455"/>
+          <wp:inline distT="0" distB="0" distL="0" distR="0" wp14:anchorId="6B3EE1EA" wp14:editId="750A5227">
+            <wp:extent cx="5943600" cy="3994150"/>
             <wp:effectExtent l="0" t="0" r="0" b="0"/>
-            <wp:docPr id="2" name="Picture 2"/>
+            <wp:docPr id="6" name="Picture 6"/>
             <wp:cNvGraphicFramePr>
               <a:graphicFrameLocks xmlns:a="http://schemas.openxmlformats.org/drawingml/2006/main" noChangeAspect="1"/>
             </wp:cNvGraphicFramePr>
@@ -1624,7 +1624,7 @@
               <a:graphicData uri="http://schemas.openxmlformats.org/drawingml/2006/picture">
                 <pic:pic xmlns:pic="http://schemas.openxmlformats.org/drawingml/2006/picture">
                   <pic:nvPicPr>
-                    <pic:cNvPr id="2" name="SrcCreateacct.png"/>
+                    <pic:cNvPr id="6" name="SrcCreateacct.png"/>
                     <pic:cNvPicPr/>
                   </pic:nvPicPr>
                   <pic:blipFill>
@@ -1642,7 +1642,7 @@
                   <pic:spPr>
                     <a:xfrm>
                       <a:off x="0" y="0"/>
-                      <a:ext cx="5943600" cy="3386455"/>
+                      <a:ext cx="5943600" cy="3994150"/>
                     </a:xfrm>
                     <a:prstGeom prst="rect">
                       <a:avLst/>
@@ -1676,10 +1676,38 @@
     </w:p>
     <w:p>
       <w:r>
-        <w:t>*Assumption was made that BOTH the account number and account name need to remain unique.</w:t>
-      </w:r>
-      <w:bookmarkStart w:id="3" w:name="_GoBack"/>
-      <w:bookmarkEnd w:id="3"/>
+        <w:rPr>
+          <w:b/>
+        </w:rPr>
+        <w:t>*</w:t>
+      </w:r>
+      <w:r>
+        <w:rPr>
+          <w:b/>
+        </w:rPr>
+        <w:t>Note</w:t>
+      </w:r>
+      <w:r>
+        <w:t>, an a</w:t>
+      </w:r>
+      <w:r>
+        <w:t xml:space="preserve">ssumption was made that </w:t>
+      </w:r>
+      <w:r>
+        <w:t>BOTH</w:t>
+      </w:r>
+      <w:r>
+        <w:t xml:space="preserve"> the account number and account name need to remain unique</w:t>
+      </w:r>
+      <w:r>
+        <w:t xml:space="preserve"> when creating a new account</w:t>
+      </w:r>
+      <w:r>
+        <w:t>.</w:t>
+      </w:r>
+      <w:r>
+        <w:t xml:space="preserve"> This constraint was not explicitly stated in the assignment documentation, and therefore a decision was made by the team to keep it as a constraint.</w:t>
+      </w:r>
     </w:p>
     <w:p>
       <w:r>
@@ -1688,7 +1716,7 @@
     </w:p>
     <w:tbl>
       <w:tblPr>
-        <w:tblStyle w:val="TableGrid"/>
+        <w:tblStyle w:val="GridTable4-Accent5"/>
         <w:tblW w:w="0" w:type="auto"/>
         <w:tblLook w:val="04A0" w:firstRow="1" w:lastRow="0" w:firstColumn="1" w:lastColumn="0" w:noHBand="0" w:noVBand="1"/>
       </w:tblPr>
@@ -1698,8 +1726,12 @@
         <w:gridCol w:w="3117"/>
       </w:tblGrid>
       <w:tr>
-        <w:tc>
-          <w:tcPr>
+        <w:trPr>
+          <w:cnfStyle w:val="100000000000" w:firstRow="1" w:lastRow="0" w:firstColumn="0" w:lastColumn="0" w:oddVBand="0" w:evenVBand="0" w:oddHBand="0" w:evenHBand="0" w:firstRowFirstColumn="0" w:firstRowLastColumn="0" w:lastRowFirstColumn="0" w:lastRowLastColumn="0"/>
+        </w:trPr>
+        <w:tc>
+          <w:tcPr>
+            <w:cnfStyle w:val="001000000000" w:firstRow="0" w:lastRow="0" w:firstColumn="1" w:lastColumn="0" w:oddVBand="0" w:evenVBand="0" w:oddHBand="0" w:evenHBand="0" w:firstRowFirstColumn="0" w:firstRowLastColumn="0" w:lastRowFirstColumn="0" w:lastRowLastColumn="0"/>
             <w:tcW w:w="3116" w:type="dxa"/>
           </w:tcPr>
           <w:p>
@@ -1713,6 +1745,9 @@
             <w:tcW w:w="3117" w:type="dxa"/>
           </w:tcPr>
           <w:p>
+            <w:pPr>
+              <w:cnfStyle w:val="100000000000" w:firstRow="1" w:lastRow="0" w:firstColumn="0" w:lastColumn="0" w:oddVBand="0" w:evenVBand="0" w:oddHBand="0" w:evenHBand="0" w:firstRowFirstColumn="0" w:firstRowLastColumn="0" w:lastRowFirstColumn="0" w:lastRowLastColumn="0"/>
+            </w:pPr>
             <w:r>
               <w:t>Account Number to be created</w:t>
             </w:r>
@@ -1723,6 +1758,9 @@
             <w:tcW w:w="3117" w:type="dxa"/>
           </w:tcPr>
           <w:p>
+            <w:pPr>
+              <w:cnfStyle w:val="100000000000" w:firstRow="1" w:lastRow="0" w:firstColumn="0" w:lastColumn="0" w:oddVBand="0" w:evenVBand="0" w:oddHBand="0" w:evenHBand="0" w:firstRowFirstColumn="0" w:firstRowLastColumn="0" w:lastRowFirstColumn="0" w:lastRowLastColumn="0"/>
+            </w:pPr>
             <w:r>
               <w:t>Account Name to be created</w:t>
             </w:r>
@@ -1730,8 +1768,12 @@
         </w:tc>
       </w:tr>
       <w:tr>
-        <w:tc>
-          <w:tcPr>
+        <w:trPr>
+          <w:cnfStyle w:val="000000100000" w:firstRow="0" w:lastRow="0" w:firstColumn="0" w:lastColumn="0" w:oddVBand="0" w:evenVBand="0" w:oddHBand="1" w:evenHBand="0" w:firstRowFirstColumn="0" w:firstRowLastColumn="0" w:lastRowFirstColumn="0" w:lastRowLastColumn="0"/>
+        </w:trPr>
+        <w:tc>
+          <w:tcPr>
+            <w:cnfStyle w:val="001000000000" w:firstRow="0" w:lastRow="0" w:firstColumn="1" w:lastColumn="0" w:oddVBand="0" w:evenVBand="0" w:oddHBand="0" w:evenHBand="0" w:firstRowFirstColumn="0" w:firstRowLastColumn="0" w:lastRowFirstColumn="0" w:lastRowLastColumn="0"/>
             <w:tcW w:w="3116" w:type="dxa"/>
           </w:tcPr>
           <w:p>
@@ -1745,8 +1787,14 @@
             <w:tcW w:w="3117" w:type="dxa"/>
           </w:tcPr>
           <w:p>
-            <w:r>
-              <w:t>Invalid Account number</w:t>
+            <w:pPr>
+              <w:cnfStyle w:val="000000100000" w:firstRow="0" w:lastRow="0" w:firstColumn="0" w:lastColumn="0" w:oddVBand="0" w:evenVBand="0" w:oddHBand="1" w:evenHBand="0" w:firstRowFirstColumn="0" w:firstRowLastColumn="0" w:lastRowFirstColumn="0" w:lastRowLastColumn="0"/>
+            </w:pPr>
+            <w:r>
+              <w:t>Used</w:t>
+            </w:r>
+            <w:r>
+              <w:t xml:space="preserve"> Account number</w:t>
             </w:r>
           </w:p>
         </w:tc>
@@ -1755,6 +1803,9 @@
             <w:tcW w:w="3117" w:type="dxa"/>
           </w:tcPr>
           <w:p>
+            <w:pPr>
+              <w:cnfStyle w:val="000000100000" w:firstRow="0" w:lastRow="0" w:firstColumn="0" w:lastColumn="0" w:oddVBand="0" w:evenVBand="0" w:oddHBand="1" w:evenHBand="0" w:firstRowFirstColumn="0" w:firstRowLastColumn="0" w:lastRowFirstColumn="0" w:lastRowLastColumn="0"/>
+            </w:pPr>
             <w:r>
               <w:t>Valid Account Name</w:t>
             </w:r>
@@ -1764,6 +1815,7 @@
       <w:tr>
         <w:tc>
           <w:tcPr>
+            <w:cnfStyle w:val="001000000000" w:firstRow="0" w:lastRow="0" w:firstColumn="1" w:lastColumn="0" w:oddVBand="0" w:evenVBand="0" w:oddHBand="0" w:evenHBand="0" w:firstRowFirstColumn="0" w:firstRowLastColumn="0" w:lastRowFirstColumn="0" w:lastRowLastColumn="0"/>
             <w:tcW w:w="3116" w:type="dxa"/>
           </w:tcPr>
           <w:p>
@@ -1777,8 +1829,14 @@
             <w:tcW w:w="3117" w:type="dxa"/>
           </w:tcPr>
           <w:p>
-            <w:r>
-              <w:t>Invalid Account number</w:t>
+            <w:pPr>
+              <w:cnfStyle w:val="000000000000" w:firstRow="0" w:lastRow="0" w:firstColumn="0" w:lastColumn="0" w:oddVBand="0" w:evenVBand="0" w:oddHBand="0" w:evenHBand="0" w:firstRowFirstColumn="0" w:firstRowLastColumn="0" w:lastRowFirstColumn="0" w:lastRowLastColumn="0"/>
+            </w:pPr>
+            <w:r>
+              <w:t>Used</w:t>
+            </w:r>
+            <w:r>
+              <w:t xml:space="preserve"> Account number</w:t>
             </w:r>
           </w:p>
         </w:tc>
@@ -1787,6 +1845,9 @@
             <w:tcW w:w="3117" w:type="dxa"/>
           </w:tcPr>
           <w:p>
+            <w:pPr>
+              <w:cnfStyle w:val="000000000000" w:firstRow="0" w:lastRow="0" w:firstColumn="0" w:lastColumn="0" w:oddVBand="0" w:evenVBand="0" w:oddHBand="0" w:evenHBand="0" w:firstRowFirstColumn="0" w:firstRowLastColumn="0" w:lastRowFirstColumn="0" w:lastRowLastColumn="0"/>
+            </w:pPr>
             <w:r>
               <w:t>Invalid Account Name</w:t>
             </w:r>
@@ -1794,8 +1855,12 @@
         </w:tc>
       </w:tr>
       <w:tr>
-        <w:tc>
-          <w:tcPr>
+        <w:trPr>
+          <w:cnfStyle w:val="000000100000" w:firstRow="0" w:lastRow="0" w:firstColumn="0" w:lastColumn="0" w:oddVBand="0" w:evenVBand="0" w:oddHBand="1" w:evenHBand="0" w:firstRowFirstColumn="0" w:firstRowLastColumn="0" w:lastRowFirstColumn="0" w:lastRowLastColumn="0"/>
+        </w:trPr>
+        <w:tc>
+          <w:tcPr>
+            <w:cnfStyle w:val="001000000000" w:firstRow="0" w:lastRow="0" w:firstColumn="1" w:lastColumn="0" w:oddVBand="0" w:evenVBand="0" w:oddHBand="0" w:evenHBand="0" w:firstRowFirstColumn="0" w:firstRowLastColumn="0" w:lastRowFirstColumn="0" w:lastRowLastColumn="0"/>
             <w:tcW w:w="3116" w:type="dxa"/>
           </w:tcPr>
           <w:p>
@@ -1809,6 +1874,9 @@
             <w:tcW w:w="3117" w:type="dxa"/>
           </w:tcPr>
           <w:p>
+            <w:pPr>
+              <w:cnfStyle w:val="000000100000" w:firstRow="0" w:lastRow="0" w:firstColumn="0" w:lastColumn="0" w:oddVBand="0" w:evenVBand="0" w:oddHBand="1" w:evenHBand="0" w:firstRowFirstColumn="0" w:firstRowLastColumn="0" w:lastRowFirstColumn="0" w:lastRowLastColumn="0"/>
+            </w:pPr>
             <w:r>
               <w:t>Valid Account Number</w:t>
             </w:r>
@@ -1819,6 +1887,97 @@
             <w:tcW w:w="3117" w:type="dxa"/>
           </w:tcPr>
           <w:p>
+            <w:pPr>
+              <w:cnfStyle w:val="000000100000" w:firstRow="0" w:lastRow="0" w:firstColumn="0" w:lastColumn="0" w:oddVBand="0" w:evenVBand="0" w:oddHBand="1" w:evenHBand="0" w:firstRowFirstColumn="0" w:firstRowLastColumn="0" w:lastRowFirstColumn="0" w:lastRowLastColumn="0"/>
+            </w:pPr>
+            <w:r>
+              <w:t>Invalid Account Name</w:t>
+            </w:r>
+          </w:p>
+        </w:tc>
+      </w:tr>
+      <w:tr>
+        <w:trPr>
+          <w:trHeight w:val="227"/>
+        </w:trPr>
+        <w:tc>
+          <w:tcPr>
+            <w:cnfStyle w:val="001000000000" w:firstRow="0" w:lastRow="0" w:firstColumn="1" w:lastColumn="0" w:oddVBand="0" w:evenVBand="0" w:oddHBand="0" w:evenHBand="0" w:firstRowFirstColumn="0" w:firstRowLastColumn="0" w:lastRowFirstColumn="0" w:lastRowLastColumn="0"/>
+            <w:tcW w:w="3116" w:type="dxa"/>
+          </w:tcPr>
+          <w:p>
+            <w:r>
+              <w:t>P4</w:t>
+            </w:r>
+          </w:p>
+        </w:tc>
+        <w:tc>
+          <w:tcPr>
+            <w:tcW w:w="3117" w:type="dxa"/>
+          </w:tcPr>
+          <w:p>
+            <w:pPr>
+              <w:cnfStyle w:val="000000000000" w:firstRow="0" w:lastRow="0" w:firstColumn="0" w:lastColumn="0" w:oddVBand="0" w:evenVBand="0" w:oddHBand="0" w:evenHBand="0" w:firstRowFirstColumn="0" w:firstRowLastColumn="0" w:lastRowFirstColumn="0" w:lastRowLastColumn="0"/>
+            </w:pPr>
+            <w:r>
+              <w:t>Valid Account Number</w:t>
+            </w:r>
+          </w:p>
+        </w:tc>
+        <w:tc>
+          <w:tcPr>
+            <w:tcW w:w="3117" w:type="dxa"/>
+          </w:tcPr>
+          <w:p>
+            <w:pPr>
+              <w:cnfStyle w:val="000000000000" w:firstRow="0" w:lastRow="0" w:firstColumn="0" w:lastColumn="0" w:oddVBand="0" w:evenVBand="0" w:oddHBand="0" w:evenHBand="0" w:firstRowFirstColumn="0" w:firstRowLastColumn="0" w:lastRowFirstColumn="0" w:lastRowLastColumn="0"/>
+            </w:pPr>
+            <w:r>
+              <w:t>Valid Account Name</w:t>
+            </w:r>
+          </w:p>
+        </w:tc>
+      </w:tr>
+      <w:tr>
+        <w:trPr>
+          <w:cnfStyle w:val="000000100000" w:firstRow="0" w:lastRow="0" w:firstColumn="0" w:lastColumn="0" w:oddVBand="0" w:evenVBand="0" w:oddHBand="1" w:evenHBand="0" w:firstRowFirstColumn="0" w:firstRowLastColumn="0" w:lastRowFirstColumn="0" w:lastRowLastColumn="0"/>
+          <w:trHeight w:val="227"/>
+        </w:trPr>
+        <w:tc>
+          <w:tcPr>
+            <w:cnfStyle w:val="001000000000" w:firstRow="0" w:lastRow="0" w:firstColumn="1" w:lastColumn="0" w:oddVBand="0" w:evenVBand="0" w:oddHBand="0" w:evenHBand="0" w:firstRowFirstColumn="0" w:firstRowLastColumn="0" w:lastRowFirstColumn="0" w:lastRowLastColumn="0"/>
+            <w:tcW w:w="3116" w:type="dxa"/>
+          </w:tcPr>
+          <w:p>
+            <w:r>
+              <w:t>P5</w:t>
+            </w:r>
+          </w:p>
+        </w:tc>
+        <w:tc>
+          <w:tcPr>
+            <w:tcW w:w="3117" w:type="dxa"/>
+          </w:tcPr>
+          <w:p>
+            <w:pPr>
+              <w:cnfStyle w:val="000000100000" w:firstRow="0" w:lastRow="0" w:firstColumn="0" w:lastColumn="0" w:oddVBand="0" w:evenVBand="0" w:oddHBand="1" w:evenHBand="0" w:firstRowFirstColumn="0" w:firstRowLastColumn="0" w:lastRowFirstColumn="0" w:lastRowLastColumn="0"/>
+            </w:pPr>
+            <w:r>
+              <w:t>Non-integer</w:t>
+            </w:r>
+            <w:r>
+              <w:t xml:space="preserve"> Account Number</w:t>
+            </w:r>
+          </w:p>
+        </w:tc>
+        <w:tc>
+          <w:tcPr>
+            <w:tcW w:w="3117" w:type="dxa"/>
+          </w:tcPr>
+          <w:p>
+            <w:pPr>
+              <w:cnfStyle w:val="000000100000" w:firstRow="0" w:lastRow="0" w:firstColumn="0" w:lastColumn="0" w:oddVBand="0" w:evenVBand="0" w:oddHBand="1" w:evenHBand="0" w:firstRowFirstColumn="0" w:firstRowLastColumn="0" w:lastRowFirstColumn="0" w:lastRowLastColumn="0"/>
+            </w:pPr>
             <w:r>
               <w:t>Invalid Account Name</w:t>
             </w:r>
@@ -1831,11 +1990,13 @@
         </w:trPr>
         <w:tc>
           <w:tcPr>
+            <w:cnfStyle w:val="001000000000" w:firstRow="0" w:lastRow="0" w:firstColumn="1" w:lastColumn="0" w:oddVBand="0" w:evenVBand="0" w:oddHBand="0" w:evenHBand="0" w:firstRowFirstColumn="0" w:firstRowLastColumn="0" w:lastRowFirstColumn="0" w:lastRowLastColumn="0"/>
             <w:tcW w:w="3116" w:type="dxa"/>
           </w:tcPr>
           <w:p>
             <w:r>
-              <w:t>P4</w:t>
+              <w:lastRenderedPageBreak/>
+              <w:t>P6</w:t>
             </w:r>
           </w:p>
         </w:tc>
@@ -1844,8 +2005,11 @@
             <w:tcW w:w="3117" w:type="dxa"/>
           </w:tcPr>
           <w:p>
-            <w:r>
-              <w:t>Valid Account Number</w:t>
+            <w:pPr>
+              <w:cnfStyle w:val="000000000000" w:firstRow="0" w:lastRow="0" w:firstColumn="0" w:lastColumn="0" w:oddVBand="0" w:evenVBand="0" w:oddHBand="0" w:evenHBand="0" w:firstRowFirstColumn="0" w:firstRowLastColumn="0" w:lastRowFirstColumn="0" w:lastRowLastColumn="0"/>
+            </w:pPr>
+            <w:r>
+              <w:t>Non-integer Account Number</w:t>
             </w:r>
           </w:p>
         </w:tc>
@@ -1854,6 +2018,9 @@
             <w:tcW w:w="3117" w:type="dxa"/>
           </w:tcPr>
           <w:p>
+            <w:pPr>
+              <w:cnfStyle w:val="000000000000" w:firstRow="0" w:lastRow="0" w:firstColumn="0" w:lastColumn="0" w:oddVBand="0" w:evenVBand="0" w:oddHBand="0" w:evenHBand="0" w:firstRowFirstColumn="0" w:firstRowLastColumn="0" w:lastRowFirstColumn="0" w:lastRowLastColumn="0"/>
+            </w:pPr>
             <w:r>
               <w:t>Valid Account Name</w:t>
             </w:r>
@@ -1868,7 +2035,6 @@
         <w:pStyle w:val="Heading1"/>
       </w:pPr>
       <w:r>
-        <w:lastRenderedPageBreak/>
         <w:t>Table of test cases</w:t>
       </w:r>
       <w:r>
@@ -1916,6 +2082,9 @@
       </w:pPr>
       <w:r>
         <w:t>In addition to identifying the various test cases, the table provides the inputs used to exercise each of the various test cases and a summary of the intended behavior.</w:t>
+      </w:r>
+      <w:r>
+        <w:t xml:space="preserve"> For each input partition a single input combination was chosen to cover that input partition case, therefore the 6 input partitions identified above relate directly to the 6 test cases seen below.</w:t>
       </w:r>
     </w:p>
     <w:p>
@@ -1926,14 +2095,14 @@
     <w:tbl>
       <w:tblPr>
         <w:tblStyle w:val="GridTable4-Accent5"/>
-        <w:tblW w:w="0" w:type="auto"/>
+        <w:tblW w:w="9360" w:type="dxa"/>
         <w:tblLayout w:type="fixed"/>
         <w:tblLook w:val="04A0" w:firstRow="1" w:lastRow="0" w:firstColumn="1" w:lastColumn="0" w:noHBand="0" w:noVBand="1"/>
       </w:tblPr>
       <w:tblGrid>
         <w:gridCol w:w="821"/>
-        <w:gridCol w:w="990"/>
-        <w:gridCol w:w="2329"/>
+        <w:gridCol w:w="1017"/>
+        <w:gridCol w:w="2302"/>
         <w:gridCol w:w="2340"/>
         <w:gridCol w:w="2880"/>
       </w:tblGrid>
@@ -1957,7 +2126,7 @@
         </w:tc>
         <w:tc>
           <w:tcPr>
-            <w:tcW w:w="990" w:type="dxa"/>
+            <w:tcW w:w="1017" w:type="dxa"/>
           </w:tcPr>
           <w:p>
             <w:pPr>
@@ -1965,13 +2134,13 @@
               <w:cnfStyle w:val="100000000000" w:firstRow="1" w:lastRow="0" w:firstColumn="0" w:lastColumn="0" w:oddVBand="0" w:evenVBand="0" w:oddHBand="0" w:evenHBand="0" w:firstRowFirstColumn="0" w:firstRowLastColumn="0" w:lastRowFirstColumn="0" w:lastRowLastColumn="0"/>
             </w:pPr>
             <w:r>
-              <w:t>Decision</w:t>
-            </w:r>
-          </w:p>
-        </w:tc>
-        <w:tc>
-          <w:tcPr>
-            <w:tcW w:w="2329" w:type="dxa"/>
+              <w:t>Partition</w:t>
+            </w:r>
+          </w:p>
+        </w:tc>
+        <w:tc>
+          <w:tcPr>
+            <w:tcW w:w="2302" w:type="dxa"/>
           </w:tcPr>
           <w:p>
             <w:pPr>
@@ -2032,7 +2201,7 @@
         </w:tc>
         <w:tc>
           <w:tcPr>
-            <w:tcW w:w="990" w:type="dxa"/>
+            <w:tcW w:w="1017" w:type="dxa"/>
           </w:tcPr>
           <w:p>
             <w:pPr>
@@ -2040,33 +2209,49 @@
               <w:cnfStyle w:val="000000100000" w:firstRow="0" w:lastRow="0" w:firstColumn="0" w:lastColumn="0" w:oddVBand="0" w:evenVBand="0" w:oddHBand="1" w:evenHBand="0" w:firstRowFirstColumn="0" w:firstRowLastColumn="0" w:lastRowFirstColumn="0" w:lastRowLastColumn="0"/>
             </w:pPr>
             <w:r>
-              <w:t>1 : True</w:t>
-            </w:r>
-          </w:p>
-        </w:tc>
-        <w:tc>
-          <w:tcPr>
-            <w:tcW w:w="2329" w:type="dxa"/>
+              <w:t>P1</w:t>
+            </w:r>
+          </w:p>
+        </w:tc>
+        <w:tc>
+          <w:tcPr>
+            <w:tcW w:w="2302" w:type="dxa"/>
           </w:tcPr>
           <w:p>
             <w:pPr>
               <w:jc w:val="center"/>
               <w:cnfStyle w:val="000000100000" w:firstRow="0" w:lastRow="0" w:firstColumn="0" w:lastColumn="0" w:oddVBand="0" w:evenVBand="0" w:oddHBand="1" w:evenHBand="0" w:firstRowFirstColumn="0" w:firstRowLastColumn="0" w:lastRowFirstColumn="0" w:lastRowLastColumn="0"/>
-            </w:pPr>
-            <w:r>
-              <w:t>accounts_dic</w:t>
-            </w:r>
-            <w:r>
-              <w:br/>
-              <w:t>{1234567,7777777}</w:t>
+              <w:rPr>
+                <w:i/>
+              </w:rPr>
+            </w:pPr>
+            <w:r>
+              <w:rPr>
+                <w:i/>
+              </w:rPr>
+              <w:t>accountNum(equivalent to items[1]):</w:t>
             </w:r>
           </w:p>
           <w:p>
             <w:pPr>
               <w:jc w:val="center"/>
               <w:cnfStyle w:val="000000100000" w:firstRow="0" w:lastRow="0" w:firstColumn="0" w:lastColumn="0" w:oddVBand="0" w:evenVBand="0" w:oddHBand="1" w:evenHBand="0" w:firstRowFirstColumn="0" w:firstRowLastColumn="0" w:lastRowFirstColumn="0" w:lastRowLastColumn="0"/>
-            </w:pPr>
-          </w:p>
+              <w:rPr>
+                <w:i/>
+              </w:rPr>
+            </w:pPr>
+            <w:r>
+              <w:rPr>
+                <w:i/>
+              </w:rPr>
+              <w:t>7777777</w:t>
+            </w:r>
+          </w:p>
+        </w:tc>
+        <w:tc>
+          <w:tcPr>
+            <w:tcW w:w="2340" w:type="dxa"/>
+          </w:tcPr>
           <w:p>
             <w:pPr>
               <w:jc w:val="center"/>
@@ -2079,83 +2264,51 @@
               <w:rPr>
                 <w:i/>
               </w:rPr>
-              <w:t>accounts_dic is populated by input master accounts file</w:t>
-            </w:r>
-          </w:p>
-        </w:tc>
-        <w:tc>
-          <w:tcPr>
-            <w:tcW w:w="2340" w:type="dxa"/>
-          </w:tcPr>
+              <w:t>accountName(equivalent to items[4]):</w:t>
+            </w:r>
+          </w:p>
           <w:p>
             <w:pPr>
               <w:jc w:val="center"/>
               <w:cnfStyle w:val="000000100000" w:firstRow="0" w:lastRow="0" w:firstColumn="0" w:lastColumn="0" w:oddVBand="0" w:evenVBand="0" w:oddHBand="1" w:evenHBand="0" w:firstRowFirstColumn="0" w:firstRowLastColumn="0" w:lastRowFirstColumn="0" w:lastRowLastColumn="0"/>
-            </w:pPr>
-            <w:r>
-              <w:t>accountNum:</w:t>
+              <w:rPr>
+                <w:i/>
+              </w:rPr>
+            </w:pPr>
+            <w:r>
+              <w:rPr>
+                <w:i/>
+              </w:rPr>
+              <w:t>BUSH</w:t>
             </w:r>
           </w:p>
           <w:p>
             <w:pPr>
               <w:jc w:val="center"/>
               <w:cnfStyle w:val="000000100000" w:firstRow="0" w:lastRow="0" w:firstColumn="0" w:lastColumn="0" w:oddVBand="0" w:evenVBand="0" w:oddHBand="1" w:evenHBand="0" w:firstRowFirstColumn="0" w:firstRowLastColumn="0" w:lastRowFirstColumn="0" w:lastRowLastColumn="0"/>
-            </w:pPr>
-            <w:r>
-              <w:t>1111111</w:t>
-            </w:r>
-          </w:p>
+              <w:rPr>
+                <w:i/>
+              </w:rPr>
+            </w:pPr>
+          </w:p>
+        </w:tc>
+        <w:tc>
+          <w:tcPr>
+            <w:tcW w:w="2880" w:type="dxa"/>
+          </w:tcPr>
           <w:p>
             <w:pPr>
               <w:jc w:val="center"/>
               <w:cnfStyle w:val="000000100000" w:firstRow="0" w:lastRow="0" w:firstColumn="0" w:lastColumn="0" w:oddVBand="0" w:evenVBand="0" w:oddHBand="1" w:evenHBand="0" w:firstRowFirstColumn="0" w:firstRowLastColumn="0" w:lastRowFirstColumn="0" w:lastRowLastColumn="0"/>
             </w:pPr>
-          </w:p>
-          <w:p>
-            <w:pPr>
-              <w:jc w:val="center"/>
-              <w:cnfStyle w:val="000000100000" w:firstRow="0" w:lastRow="0" w:firstColumn="0" w:lastColumn="0" w:oddVBand="0" w:evenVBand="0" w:oddHBand="1" w:evenHBand="0" w:firstRowFirstColumn="0" w:firstRowLastColumn="0" w:lastRowFirstColumn="0" w:lastRowLastColumn="0"/>
-              <w:rPr>
-                <w:i/>
-              </w:rPr>
-            </w:pPr>
-            <w:r>
-              <w:rPr>
-                <w:i/>
-              </w:rPr>
-              <w:t>accountNum is provided in transaction summary input</w:t>
-            </w:r>
-          </w:p>
-        </w:tc>
-        <w:tc>
-          <w:tcPr>
-            <w:tcW w:w="2880" w:type="dxa"/>
-          </w:tcPr>
-          <w:p>
-            <w:pPr>
-              <w:jc w:val="center"/>
-              <w:cnfStyle w:val="000000100000" w:firstRow="0" w:lastRow="0" w:firstColumn="0" w:lastColumn="0" w:oddVBand="0" w:evenVBand="0" w:oddHBand="1" w:evenHBand="0" w:firstRowFirstColumn="0" w:firstRowLastColumn="0" w:lastRowFirstColumn="0" w:lastRowLastColumn="0"/>
-            </w:pPr>
-            <w:r>
-              <w:t>accountNum to withdraw from</w:t>
-            </w:r>
-            <w:r>
-              <w:t xml:space="preserve"> is</w:t>
-            </w:r>
-            <w:r>
-              <w:t xml:space="preserve"> not a valid account provided by master accounts file.</w:t>
-            </w:r>
-            <w:r>
-              <w:t xml:space="preserve"> </w:t>
-            </w:r>
-          </w:p>
-          <w:p>
-            <w:pPr>
-              <w:jc w:val="center"/>
-              <w:cnfStyle w:val="000000100000" w:firstRow="0" w:lastRow="0" w:firstColumn="0" w:lastColumn="0" w:oddVBand="0" w:evenVBand="0" w:oddHBand="1" w:evenHBand="0" w:firstRowFirstColumn="0" w:firstRowLastColumn="0" w:lastRowFirstColumn="0" w:lastRowLastColumn="0"/>
-            </w:pPr>
-            <w:r>
-              <w:t>Resulting in decision 1 being “True”</w:t>
+            <w:r>
+              <w:t xml:space="preserve">The account number provided already exists in the master accounts file being passed into the back office. </w:t>
+            </w:r>
+            <w:r>
+              <w:t>Therefore,</w:t>
+            </w:r>
+            <w:r>
+              <w:t xml:space="preserve"> the createacct transaction should not occur even if the account name is valid.</w:t>
             </w:r>
           </w:p>
         </w:tc>
@@ -2180,7 +2333,7 @@
         </w:tc>
         <w:tc>
           <w:tcPr>
-            <w:tcW w:w="990" w:type="dxa"/>
+            <w:tcW w:w="1017" w:type="dxa"/>
           </w:tcPr>
           <w:p>
             <w:pPr>
@@ -2188,33 +2341,49 @@
               <w:cnfStyle w:val="000000000000" w:firstRow="0" w:lastRow="0" w:firstColumn="0" w:lastColumn="0" w:oddVBand="0" w:evenVBand="0" w:oddHBand="0" w:evenHBand="0" w:firstRowFirstColumn="0" w:firstRowLastColumn="0" w:lastRowFirstColumn="0" w:lastRowLastColumn="0"/>
             </w:pPr>
             <w:r>
-              <w:t>1 : False</w:t>
-            </w:r>
-          </w:p>
-        </w:tc>
-        <w:tc>
-          <w:tcPr>
-            <w:tcW w:w="2329" w:type="dxa"/>
+              <w:t>P2</w:t>
+            </w:r>
+          </w:p>
+        </w:tc>
+        <w:tc>
+          <w:tcPr>
+            <w:tcW w:w="2302" w:type="dxa"/>
           </w:tcPr>
           <w:p>
             <w:pPr>
               <w:jc w:val="center"/>
               <w:cnfStyle w:val="000000000000" w:firstRow="0" w:lastRow="0" w:firstColumn="0" w:lastColumn="0" w:oddVBand="0" w:evenVBand="0" w:oddHBand="0" w:evenHBand="0" w:firstRowFirstColumn="0" w:firstRowLastColumn="0" w:lastRowFirstColumn="0" w:lastRowLastColumn="0"/>
-            </w:pPr>
-            <w:r>
-              <w:t>accounts_dic:</w:t>
-            </w:r>
-            <w:r>
-              <w:br/>
-              <w:t>{1234567,7777777}</w:t>
+              <w:rPr>
+                <w:i/>
+              </w:rPr>
+            </w:pPr>
+            <w:r>
+              <w:rPr>
+                <w:i/>
+              </w:rPr>
+              <w:t>accountNum(equivalent to items[1]):</w:t>
             </w:r>
           </w:p>
           <w:p>
             <w:pPr>
               <w:jc w:val="center"/>
               <w:cnfStyle w:val="000000000000" w:firstRow="0" w:lastRow="0" w:firstColumn="0" w:lastColumn="0" w:oddVBand="0" w:evenVBand="0" w:oddHBand="0" w:evenHBand="0" w:firstRowFirstColumn="0" w:firstRowLastColumn="0" w:lastRowFirstColumn="0" w:lastRowLastColumn="0"/>
-            </w:pPr>
-          </w:p>
+              <w:rPr>
+                <w:i/>
+              </w:rPr>
+            </w:pPr>
+            <w:r>
+              <w:rPr>
+                <w:i/>
+              </w:rPr>
+              <w:t>7777777</w:t>
+            </w:r>
+          </w:p>
+        </w:tc>
+        <w:tc>
+          <w:tcPr>
+            <w:tcW w:w="2340" w:type="dxa"/>
+          </w:tcPr>
           <w:p>
             <w:pPr>
               <w:jc w:val="center"/>
@@ -2227,74 +2396,51 @@
               <w:rPr>
                 <w:i/>
               </w:rPr>
-              <w:t>accounts_dic is populated by input master accounts file</w:t>
-            </w:r>
-          </w:p>
-        </w:tc>
-        <w:tc>
-          <w:tcPr>
-            <w:tcW w:w="2340" w:type="dxa"/>
-          </w:tcPr>
+              <w:t>accountName(equivalent to items[4]):</w:t>
+            </w:r>
+          </w:p>
           <w:p>
             <w:pPr>
               <w:jc w:val="center"/>
               <w:cnfStyle w:val="000000000000" w:firstRow="0" w:lastRow="0" w:firstColumn="0" w:lastColumn="0" w:oddVBand="0" w:evenVBand="0" w:oddHBand="0" w:evenHBand="0" w:firstRowFirstColumn="0" w:firstRowLastColumn="0" w:lastRowFirstColumn="0" w:lastRowLastColumn="0"/>
-            </w:pPr>
-            <w:r>
-              <w:t>accountNum:</w:t>
+              <w:rPr>
+                <w:i/>
+              </w:rPr>
+            </w:pPr>
+            <w:r>
+              <w:rPr>
+                <w:i/>
+              </w:rPr>
+              <w:t>OBAMA</w:t>
             </w:r>
           </w:p>
           <w:p>
             <w:pPr>
               <w:jc w:val="center"/>
               <w:cnfStyle w:val="000000000000" w:firstRow="0" w:lastRow="0" w:firstColumn="0" w:lastColumn="0" w:oddVBand="0" w:evenVBand="0" w:oddHBand="0" w:evenHBand="0" w:firstRowFirstColumn="0" w:firstRowLastColumn="0" w:lastRowFirstColumn="0" w:lastRowLastColumn="0"/>
-            </w:pPr>
-            <w:r>
-              <w:t>1234567</w:t>
-            </w:r>
-          </w:p>
+              <w:rPr>
+                <w:i/>
+              </w:rPr>
+            </w:pPr>
+          </w:p>
+        </w:tc>
+        <w:tc>
+          <w:tcPr>
+            <w:tcW w:w="2880" w:type="dxa"/>
+          </w:tcPr>
           <w:p>
             <w:pPr>
               <w:jc w:val="center"/>
               <w:cnfStyle w:val="000000000000" w:firstRow="0" w:lastRow="0" w:firstColumn="0" w:lastColumn="0" w:oddVBand="0" w:evenVBand="0" w:oddHBand="0" w:evenHBand="0" w:firstRowFirstColumn="0" w:firstRowLastColumn="0" w:lastRowFirstColumn="0" w:lastRowLastColumn="0"/>
             </w:pPr>
-          </w:p>
-          <w:p>
-            <w:pPr>
-              <w:jc w:val="center"/>
-              <w:cnfStyle w:val="000000000000" w:firstRow="0" w:lastRow="0" w:firstColumn="0" w:lastColumn="0" w:oddVBand="0" w:evenVBand="0" w:oddHBand="0" w:evenHBand="0" w:firstRowFirstColumn="0" w:firstRowLastColumn="0" w:lastRowFirstColumn="0" w:lastRowLastColumn="0"/>
-              <w:rPr>
-                <w:i/>
-              </w:rPr>
-            </w:pPr>
-            <w:r>
-              <w:rPr>
-                <w:i/>
-              </w:rPr>
-              <w:t>accountNum is provided in transaction summary input</w:t>
-            </w:r>
-          </w:p>
-        </w:tc>
-        <w:tc>
-          <w:tcPr>
-            <w:tcW w:w="2880" w:type="dxa"/>
-          </w:tcPr>
-          <w:p>
-            <w:pPr>
-              <w:jc w:val="center"/>
-              <w:cnfStyle w:val="000000000000" w:firstRow="0" w:lastRow="0" w:firstColumn="0" w:lastColumn="0" w:oddVBand="0" w:evenVBand="0" w:oddHBand="0" w:evenHBand="0" w:firstRowFirstColumn="0" w:firstRowLastColumn="0" w:lastRowFirstColumn="0" w:lastRowLastColumn="0"/>
-            </w:pPr>
-            <w:r>
-              <w:t>accountNum to withdraw from is a valid account found in the master accounts file.</w:t>
-            </w:r>
-          </w:p>
-          <w:p>
-            <w:pPr>
-              <w:jc w:val="center"/>
-              <w:cnfStyle w:val="000000000000" w:firstRow="0" w:lastRow="0" w:firstColumn="0" w:lastColumn="0" w:oddVBand="0" w:evenVBand="0" w:oddHBand="0" w:evenHBand="0" w:firstRowFirstColumn="0" w:firstRowLastColumn="0" w:lastRowFirstColumn="0" w:lastRowLastColumn="0"/>
-            </w:pPr>
-            <w:r>
-              <w:t>Resulting in decision 1 being “False”</w:t>
+            <w:r>
+              <w:t xml:space="preserve">The account number provided already exists in the master accounts file being passed into the back office. </w:t>
+            </w:r>
+            <w:r>
+              <w:t>Additionally, the account name being provided is also already used by a previous account in the master accounts file. Therefore,</w:t>
+            </w:r>
+            <w:r>
+              <w:t xml:space="preserve"> the createacct transaction should not occur.</w:t>
             </w:r>
           </w:p>
         </w:tc>
@@ -2322,7 +2468,7 @@
         </w:tc>
         <w:tc>
           <w:tcPr>
-            <w:tcW w:w="990" w:type="dxa"/>
+            <w:tcW w:w="1017" w:type="dxa"/>
           </w:tcPr>
           <w:p>
             <w:pPr>
@@ -2330,37 +2476,63 @@
               <w:cnfStyle w:val="000000100000" w:firstRow="0" w:lastRow="0" w:firstColumn="0" w:lastColumn="0" w:oddVBand="0" w:evenVBand="0" w:oddHBand="1" w:evenHBand="0" w:firstRowFirstColumn="0" w:firstRowLastColumn="0" w:lastRowFirstColumn="0" w:lastRowLastColumn="0"/>
             </w:pPr>
             <w:r>
-              <w:t>2 : True</w:t>
-            </w:r>
-          </w:p>
-        </w:tc>
-        <w:tc>
-          <w:tcPr>
-            <w:tcW w:w="2329" w:type="dxa"/>
+              <w:t>P3</w:t>
+            </w:r>
+          </w:p>
+        </w:tc>
+        <w:tc>
+          <w:tcPr>
+            <w:tcW w:w="2302" w:type="dxa"/>
           </w:tcPr>
           <w:p>
             <w:pPr>
               <w:jc w:val="center"/>
               <w:cnfStyle w:val="000000100000" w:firstRow="0" w:lastRow="0" w:firstColumn="0" w:lastColumn="0" w:oddVBand="0" w:evenVBand="0" w:oddHBand="1" w:evenHBand="0" w:firstRowFirstColumn="0" w:firstRowLastColumn="0" w:lastRowFirstColumn="0" w:lastRowLastColumn="0"/>
-            </w:pPr>
-            <w:r>
-              <w:t>accounts_dic[1234567] .getAccountBalance() :</w:t>
+              <w:rPr>
+                <w:i/>
+              </w:rPr>
+            </w:pPr>
+            <w:r>
+              <w:rPr>
+                <w:i/>
+              </w:rPr>
+              <w:t>accountNum(equivalent to items[1]):</w:t>
             </w:r>
           </w:p>
           <w:p>
             <w:pPr>
               <w:jc w:val="center"/>
               <w:cnfStyle w:val="000000100000" w:firstRow="0" w:lastRow="0" w:firstColumn="0" w:lastColumn="0" w:oddVBand="0" w:evenVBand="0" w:oddHBand="1" w:evenHBand="0" w:firstRowFirstColumn="0" w:firstRowLastColumn="0" w:lastRowFirstColumn="0" w:lastRowLastColumn="0"/>
-            </w:pPr>
-            <w:r>
-              <w:t>1234</w:t>
-            </w:r>
-          </w:p>
+              <w:rPr>
+                <w:i/>
+              </w:rPr>
+            </w:pPr>
+            <w:r>
+              <w:rPr>
+                <w:i/>
+              </w:rPr>
+              <w:t>1234567</w:t>
+            </w:r>
+          </w:p>
+        </w:tc>
+        <w:tc>
+          <w:tcPr>
+            <w:tcW w:w="2340" w:type="dxa"/>
+          </w:tcPr>
           <w:p>
             <w:pPr>
               <w:jc w:val="center"/>
               <w:cnfStyle w:val="000000100000" w:firstRow="0" w:lastRow="0" w:firstColumn="0" w:lastColumn="0" w:oddVBand="0" w:evenVBand="0" w:oddHBand="1" w:evenHBand="0" w:firstRowFirstColumn="0" w:firstRowLastColumn="0" w:lastRowFirstColumn="0" w:lastRowLastColumn="0"/>
-            </w:pPr>
+              <w:rPr>
+                <w:i/>
+              </w:rPr>
+            </w:pPr>
+            <w:r>
+              <w:rPr>
+                <w:i/>
+              </w:rPr>
+              <w:t>accountName(equivalent to items[4]):</w:t>
+            </w:r>
           </w:p>
           <w:p>
             <w:pPr>
@@ -2374,49 +2546,219 @@
               <w:rPr>
                 <w:i/>
               </w:rPr>
-              <w:t>Balance for account number 1234567 p</w:t>
-            </w:r>
-            <w:r>
-              <w:rPr>
-                <w:i/>
-              </w:rPr>
-              <w:t>rovided by master accounts file</w:t>
-            </w:r>
-          </w:p>
-        </w:tc>
-        <w:tc>
-          <w:tcPr>
-            <w:tcW w:w="2340" w:type="dxa"/>
-          </w:tcPr>
+              <w:t>OBAMA</w:t>
+            </w:r>
+          </w:p>
           <w:p>
             <w:pPr>
               <w:jc w:val="center"/>
               <w:cnfStyle w:val="000000100000" w:firstRow="0" w:lastRow="0" w:firstColumn="0" w:lastColumn="0" w:oddVBand="0" w:evenVBand="0" w:oddHBand="1" w:evenHBand="0" w:firstRowFirstColumn="0" w:firstRowLastColumn="0" w:lastRowFirstColumn="0" w:lastRowLastColumn="0"/>
-            </w:pPr>
-            <w:r>
-              <w:t>withdrawAmount:</w:t>
-            </w:r>
-          </w:p>
+              <w:rPr>
+                <w:i/>
+              </w:rPr>
+            </w:pPr>
+          </w:p>
+        </w:tc>
+        <w:tc>
+          <w:tcPr>
+            <w:tcW w:w="2880" w:type="dxa"/>
+          </w:tcPr>
           <w:p>
             <w:pPr>
               <w:jc w:val="center"/>
               <w:cnfStyle w:val="000000100000" w:firstRow="0" w:lastRow="0" w:firstColumn="0" w:lastColumn="0" w:oddVBand="0" w:evenVBand="0" w:oddHBand="1" w:evenHBand="0" w:firstRowFirstColumn="0" w:firstRowLastColumn="0" w:lastRowFirstColumn="0" w:lastRowLastColumn="0"/>
             </w:pPr>
             <w:r>
-              <w:t>1235</w:t>
-            </w:r>
-          </w:p>
-          <w:p>
-            <w:pPr>
-              <w:cnfStyle w:val="000000100000" w:firstRow="0" w:lastRow="0" w:firstColumn="0" w:lastColumn="0" w:oddVBand="0" w:evenVBand="0" w:oddHBand="1" w:evenHBand="0" w:firstRowFirstColumn="0" w:firstRowLastColumn="0" w:lastRowFirstColumn="0" w:lastRowLastColumn="0"/>
-            </w:pPr>
-          </w:p>
+              <w:t xml:space="preserve">The account </w:t>
+            </w:r>
+            <w:r>
+              <w:t>name</w:t>
+            </w:r>
+            <w:r>
+              <w:t xml:space="preserve"> provided already exists in the master accounts file being passed into the back office. </w:t>
+            </w:r>
+            <w:r>
+              <w:t>Therefore,</w:t>
+            </w:r>
+            <w:r>
+              <w:t xml:space="preserve"> the createacct transaction should not occur even if the account </w:t>
+            </w:r>
+            <w:r>
+              <w:t>number</w:t>
+            </w:r>
+            <w:r>
+              <w:t xml:space="preserve"> is valid.</w:t>
+            </w:r>
+          </w:p>
+        </w:tc>
+      </w:tr>
+      <w:tr>
+        <w:tc>
+          <w:tcPr>
+            <w:cnfStyle w:val="001000000000" w:firstRow="0" w:lastRow="0" w:firstColumn="1" w:lastColumn="0" w:oddVBand="0" w:evenVBand="0" w:oddHBand="0" w:evenHBand="0" w:firstRowFirstColumn="0" w:firstRowLastColumn="0" w:lastRowFirstColumn="0" w:lastRowLastColumn="0"/>
+            <w:tcW w:w="821" w:type="dxa"/>
+          </w:tcPr>
+          <w:p>
+            <w:pPr>
+              <w:jc w:val="center"/>
+            </w:pPr>
+            <w:r>
+              <w:t>test_</w:t>
+            </w:r>
+            <w:r>
+              <w:t>4</w:t>
+            </w:r>
+          </w:p>
+        </w:tc>
+        <w:tc>
+          <w:tcPr>
+            <w:tcW w:w="1017" w:type="dxa"/>
+          </w:tcPr>
+          <w:p>
+            <w:pPr>
+              <w:jc w:val="center"/>
+              <w:cnfStyle w:val="000000000000" w:firstRow="0" w:lastRow="0" w:firstColumn="0" w:lastColumn="0" w:oddVBand="0" w:evenVBand="0" w:oddHBand="0" w:evenHBand="0" w:firstRowFirstColumn="0" w:firstRowLastColumn="0" w:lastRowFirstColumn="0" w:lastRowLastColumn="0"/>
+            </w:pPr>
+            <w:r>
+              <w:t>P4</w:t>
+            </w:r>
+          </w:p>
+        </w:tc>
+        <w:tc>
+          <w:tcPr>
+            <w:tcW w:w="2302" w:type="dxa"/>
+          </w:tcPr>
+          <w:p>
+            <w:pPr>
+              <w:jc w:val="center"/>
+              <w:cnfStyle w:val="000000000000" w:firstRow="0" w:lastRow="0" w:firstColumn="0" w:lastColumn="0" w:oddVBand="0" w:evenVBand="0" w:oddHBand="0" w:evenHBand="0" w:firstRowFirstColumn="0" w:firstRowLastColumn="0" w:lastRowFirstColumn="0" w:lastRowLastColumn="0"/>
+              <w:rPr>
+                <w:i/>
+              </w:rPr>
+            </w:pPr>
+            <w:r>
+              <w:rPr>
+                <w:i/>
+              </w:rPr>
+              <w:t>accountNum(equivalent to items[1]):</w:t>
+            </w:r>
+          </w:p>
+          <w:p>
+            <w:pPr>
+              <w:jc w:val="center"/>
+              <w:cnfStyle w:val="000000000000" w:firstRow="0" w:lastRow="0" w:firstColumn="0" w:lastColumn="0" w:oddVBand="0" w:evenVBand="0" w:oddHBand="0" w:evenHBand="0" w:firstRowFirstColumn="0" w:firstRowLastColumn="0" w:lastRowFirstColumn="0" w:lastRowLastColumn="0"/>
+              <w:rPr>
+                <w:i/>
+              </w:rPr>
+            </w:pPr>
+            <w:r>
+              <w:rPr>
+                <w:i/>
+              </w:rPr>
+              <w:t>1234567</w:t>
+            </w:r>
+          </w:p>
+        </w:tc>
+        <w:tc>
+          <w:tcPr>
+            <w:tcW w:w="2340" w:type="dxa"/>
+          </w:tcPr>
+          <w:p>
+            <w:pPr>
+              <w:jc w:val="center"/>
+              <w:cnfStyle w:val="000000000000" w:firstRow="0" w:lastRow="0" w:firstColumn="0" w:lastColumn="0" w:oddVBand="0" w:evenVBand="0" w:oddHBand="0" w:evenHBand="0" w:firstRowFirstColumn="0" w:firstRowLastColumn="0" w:lastRowFirstColumn="0" w:lastRowLastColumn="0"/>
+              <w:rPr>
+                <w:i/>
+              </w:rPr>
+            </w:pPr>
+            <w:r>
+              <w:rPr>
+                <w:i/>
+              </w:rPr>
+              <w:t>accountName(equivalent to items[4]):</w:t>
+            </w:r>
+          </w:p>
+          <w:p>
+            <w:pPr>
+              <w:jc w:val="center"/>
+              <w:cnfStyle w:val="000000000000" w:firstRow="0" w:lastRow="0" w:firstColumn="0" w:lastColumn="0" w:oddVBand="0" w:evenVBand="0" w:oddHBand="0" w:evenHBand="0" w:firstRowFirstColumn="0" w:firstRowLastColumn="0" w:lastRowFirstColumn="0" w:lastRowLastColumn="0"/>
+              <w:rPr>
+                <w:i/>
+              </w:rPr>
+            </w:pPr>
+            <w:r>
+              <w:rPr>
+                <w:i/>
+              </w:rPr>
+              <w:t>BUSH</w:t>
+            </w:r>
+          </w:p>
+          <w:p>
+            <w:pPr>
+              <w:jc w:val="center"/>
+              <w:cnfStyle w:val="000000000000" w:firstRow="0" w:lastRow="0" w:firstColumn="0" w:lastColumn="0" w:oddVBand="0" w:evenVBand="0" w:oddHBand="0" w:evenHBand="0" w:firstRowFirstColumn="0" w:firstRowLastColumn="0" w:lastRowFirstColumn="0" w:lastRowLastColumn="0"/>
+              <w:rPr>
+                <w:i/>
+              </w:rPr>
+            </w:pPr>
+          </w:p>
+        </w:tc>
+        <w:tc>
+          <w:tcPr>
+            <w:tcW w:w="2880" w:type="dxa"/>
+          </w:tcPr>
+          <w:p>
+            <w:pPr>
+              <w:jc w:val="center"/>
+              <w:cnfStyle w:val="000000000000" w:firstRow="0" w:lastRow="0" w:firstColumn="0" w:lastColumn="0" w:oddVBand="0" w:evenVBand="0" w:oddHBand="0" w:evenHBand="0" w:firstRowFirstColumn="0" w:firstRowLastColumn="0" w:lastRowFirstColumn="0" w:lastRowLastColumn="0"/>
+            </w:pPr>
+            <w:r>
+              <w:t xml:space="preserve">The account number and the account name provided are not yet in use by previous accounts. Since both inputs </w:t>
+            </w:r>
+            <w:r>
+              <w:lastRenderedPageBreak/>
+              <w:t>are valid integer and string inputs respectively, the createacct transaction should proceed.</w:t>
+            </w:r>
+          </w:p>
+        </w:tc>
+      </w:tr>
+      <w:tr>
+        <w:trPr>
+          <w:cnfStyle w:val="000000100000" w:firstRow="0" w:lastRow="0" w:firstColumn="0" w:lastColumn="0" w:oddVBand="0" w:evenVBand="0" w:oddHBand="1" w:evenHBand="0" w:firstRowFirstColumn="0" w:firstRowLastColumn="0" w:lastRowFirstColumn="0" w:lastRowLastColumn="0"/>
+        </w:trPr>
+        <w:tc>
+          <w:tcPr>
+            <w:cnfStyle w:val="001000000000" w:firstRow="0" w:lastRow="0" w:firstColumn="1" w:lastColumn="0" w:oddVBand="0" w:evenVBand="0" w:oddHBand="0" w:evenHBand="0" w:firstRowFirstColumn="0" w:firstRowLastColumn="0" w:lastRowFirstColumn="0" w:lastRowLastColumn="0"/>
+            <w:tcW w:w="821" w:type="dxa"/>
+          </w:tcPr>
+          <w:p>
+            <w:pPr>
+              <w:jc w:val="center"/>
+            </w:pPr>
+            <w:r>
+              <w:lastRenderedPageBreak/>
+              <w:t>test_5</w:t>
+            </w:r>
+          </w:p>
+        </w:tc>
+        <w:tc>
+          <w:tcPr>
+            <w:tcW w:w="1017" w:type="dxa"/>
+          </w:tcPr>
           <w:p>
             <w:pPr>
               <w:jc w:val="center"/>
               <w:cnfStyle w:val="000000100000" w:firstRow="0" w:lastRow="0" w:firstColumn="0" w:lastColumn="0" w:oddVBand="0" w:evenVBand="0" w:oddHBand="1" w:evenHBand="0" w:firstRowFirstColumn="0" w:firstRowLastColumn="0" w:lastRowFirstColumn="0" w:lastRowLastColumn="0"/>
             </w:pPr>
-          </w:p>
+            <w:r>
+              <w:t>P5</w:t>
+            </w:r>
+          </w:p>
+        </w:tc>
+        <w:tc>
+          <w:tcPr>
+            <w:tcW w:w="2302" w:type="dxa"/>
+          </w:tcPr>
           <w:p>
             <w:pPr>
               <w:jc w:val="center"/>
@@ -2429,33 +2771,92 @@
               <w:rPr>
                 <w:i/>
               </w:rPr>
-              <w:t>Withdraw amount provided in transaction summary input</w:t>
-            </w:r>
-          </w:p>
-        </w:tc>
-        <w:tc>
-          <w:tcPr>
-            <w:tcW w:w="2880" w:type="dxa"/>
-          </w:tcPr>
+              <w:t>accountNum(equivalent to items[1]):</w:t>
+            </w:r>
+          </w:p>
           <w:p>
             <w:pPr>
               <w:jc w:val="center"/>
               <w:cnfStyle w:val="000000100000" w:firstRow="0" w:lastRow="0" w:firstColumn="0" w:lastColumn="0" w:oddVBand="0" w:evenVBand="0" w:oddHBand="1" w:evenHBand="0" w:firstRowFirstColumn="0" w:firstRowLastColumn="0" w:lastRowFirstColumn="0" w:lastRowLastColumn="0"/>
             </w:pPr>
             <w:r>
-              <w:t>withdrawAmount for account number: 1234567 is “1235” which is more than existing balance “1234” resulting in negative balance.</w:t>
-            </w:r>
-            <w:r>
-              <w:t xml:space="preserve"> </w:t>
-            </w:r>
-          </w:p>
+              <w:rPr>
+                <w:i/>
+              </w:rPr>
+              <w:t>777HJ</w:t>
+            </w:r>
+            <w:r>
+              <w:rPr>
+                <w:i/>
+              </w:rPr>
+              <w:t>77</w:t>
+            </w:r>
+          </w:p>
+        </w:tc>
+        <w:tc>
+          <w:tcPr>
+            <w:tcW w:w="2340" w:type="dxa"/>
+          </w:tcPr>
           <w:p>
             <w:pPr>
               <w:jc w:val="center"/>
               <w:cnfStyle w:val="000000100000" w:firstRow="0" w:lastRow="0" w:firstColumn="0" w:lastColumn="0" w:oddVBand="0" w:evenVBand="0" w:oddHBand="1" w:evenHBand="0" w:firstRowFirstColumn="0" w:firstRowLastColumn="0" w:lastRowFirstColumn="0" w:lastRowLastColumn="0"/>
-            </w:pPr>
-            <w:r>
-              <w:t>Resulting in decision 2 being “True”</w:t>
+              <w:rPr>
+                <w:i/>
+              </w:rPr>
+            </w:pPr>
+            <w:r>
+              <w:rPr>
+                <w:i/>
+              </w:rPr>
+              <w:t>accountName(equivalent to items[4]):</w:t>
+            </w:r>
+          </w:p>
+          <w:p>
+            <w:pPr>
+              <w:jc w:val="center"/>
+              <w:cnfStyle w:val="000000100000" w:firstRow="0" w:lastRow="0" w:firstColumn="0" w:lastColumn="0" w:oddVBand="0" w:evenVBand="0" w:oddHBand="1" w:evenHBand="0" w:firstRowFirstColumn="0" w:firstRowLastColumn="0" w:lastRowFirstColumn="0" w:lastRowLastColumn="0"/>
+              <w:rPr>
+                <w:i/>
+              </w:rPr>
+            </w:pPr>
+            <w:r>
+              <w:rPr>
+                <w:i/>
+              </w:rPr>
+              <w:t>OBAMA</w:t>
+            </w:r>
+          </w:p>
+          <w:p>
+            <w:pPr>
+              <w:jc w:val="center"/>
+              <w:cnfStyle w:val="000000100000" w:firstRow="0" w:lastRow="0" w:firstColumn="0" w:lastColumn="0" w:oddVBand="0" w:evenVBand="0" w:oddHBand="1" w:evenHBand="0" w:firstRowFirstColumn="0" w:firstRowLastColumn="0" w:lastRowFirstColumn="0" w:lastRowLastColumn="0"/>
+            </w:pPr>
+          </w:p>
+        </w:tc>
+        <w:tc>
+          <w:tcPr>
+            <w:tcW w:w="2880" w:type="dxa"/>
+          </w:tcPr>
+          <w:p>
+            <w:pPr>
+              <w:jc w:val="center"/>
+              <w:cnfStyle w:val="000000100000" w:firstRow="0" w:lastRow="0" w:firstColumn="0" w:lastColumn="0" w:oddVBand="0" w:evenVBand="0" w:oddHBand="1" w:evenHBand="0" w:firstRowFirstColumn="0" w:firstRowLastColumn="0" w:lastRowFirstColumn="0" w:lastRowLastColumn="0"/>
+            </w:pPr>
+            <w:r>
+              <w:t xml:space="preserve">The account name provided is not a valid 7-digit integer indicating that the constraints for a createacct transaction are not followed. </w:t>
+            </w:r>
+            <w:r>
+              <w:t xml:space="preserve">Additionally the account name provided is already in use by an existing account in the master accounts file. </w:t>
+            </w:r>
+            <w:r>
+              <w:t>Therefore, the createa</w:t>
+            </w:r>
+            <w:r>
+              <w:t>cct transaction should not proceed</w:t>
+            </w:r>
+            <w:r>
+              <w:t>.</w:t>
             </w:r>
           </w:p>
         </w:tc>
@@ -2471,16 +2872,13 @@
               <w:jc w:val="center"/>
             </w:pPr>
             <w:r>
-              <w:t>test_</w:t>
-            </w:r>
-            <w:r>
-              <w:t>4</w:t>
-            </w:r>
-          </w:p>
-        </w:tc>
-        <w:tc>
-          <w:tcPr>
-            <w:tcW w:w="990" w:type="dxa"/>
+              <w:t>test_6</w:t>
+            </w:r>
+          </w:p>
+        </w:tc>
+        <w:tc>
+          <w:tcPr>
+            <w:tcW w:w="1017" w:type="dxa"/>
           </w:tcPr>
           <w:p>
             <w:pPr>
@@ -2488,21 +2886,27 @@
               <w:cnfStyle w:val="000000000000" w:firstRow="0" w:lastRow="0" w:firstColumn="0" w:lastColumn="0" w:oddVBand="0" w:evenVBand="0" w:oddHBand="0" w:evenHBand="0" w:firstRowFirstColumn="0" w:firstRowLastColumn="0" w:lastRowFirstColumn="0" w:lastRowLastColumn="0"/>
             </w:pPr>
             <w:r>
-              <w:t>2 : False</w:t>
-            </w:r>
-          </w:p>
-        </w:tc>
-        <w:tc>
-          <w:tcPr>
-            <w:tcW w:w="2329" w:type="dxa"/>
+              <w:t>P6</w:t>
+            </w:r>
+          </w:p>
+        </w:tc>
+        <w:tc>
+          <w:tcPr>
+            <w:tcW w:w="2302" w:type="dxa"/>
           </w:tcPr>
           <w:p>
             <w:pPr>
               <w:jc w:val="center"/>
               <w:cnfStyle w:val="000000000000" w:firstRow="0" w:lastRow="0" w:firstColumn="0" w:lastColumn="0" w:oddVBand="0" w:evenVBand="0" w:oddHBand="0" w:evenHBand="0" w:firstRowFirstColumn="0" w:firstRowLastColumn="0" w:lastRowFirstColumn="0" w:lastRowLastColumn="0"/>
-            </w:pPr>
-            <w:r>
-              <w:t>accounts_dic[1234567] .getAccountBalance() :</w:t>
+              <w:rPr>
+                <w:i/>
+              </w:rPr>
+            </w:pPr>
+            <w:r>
+              <w:rPr>
+                <w:i/>
+              </w:rPr>
+              <w:t>accountNum(equivalent to items[1]):</w:t>
             </w:r>
           </w:p>
           <w:p>
@@ -2511,14 +2915,37 @@
               <w:cnfStyle w:val="000000000000" w:firstRow="0" w:lastRow="0" w:firstColumn="0" w:lastColumn="0" w:oddVBand="0" w:evenVBand="0" w:oddHBand="0" w:evenHBand="0" w:firstRowFirstColumn="0" w:firstRowLastColumn="0" w:lastRowFirstColumn="0" w:lastRowLastColumn="0"/>
             </w:pPr>
             <w:r>
-              <w:t>1234</w:t>
-            </w:r>
-          </w:p>
+              <w:rPr>
+                <w:i/>
+              </w:rPr>
+              <w:t>777HJ</w:t>
+            </w:r>
+            <w:r>
+              <w:rPr>
+                <w:i/>
+              </w:rPr>
+              <w:t>77</w:t>
+            </w:r>
+          </w:p>
+        </w:tc>
+        <w:tc>
+          <w:tcPr>
+            <w:tcW w:w="2340" w:type="dxa"/>
+          </w:tcPr>
           <w:p>
             <w:pPr>
               <w:jc w:val="center"/>
               <w:cnfStyle w:val="000000000000" w:firstRow="0" w:lastRow="0" w:firstColumn="0" w:lastColumn="0" w:oddVBand="0" w:evenVBand="0" w:oddHBand="0" w:evenHBand="0" w:firstRowFirstColumn="0" w:firstRowLastColumn="0" w:lastRowFirstColumn="0" w:lastRowLastColumn="0"/>
-            </w:pPr>
+              <w:rPr>
+                <w:i/>
+              </w:rPr>
+            </w:pPr>
+            <w:r>
+              <w:rPr>
+                <w:i/>
+              </w:rPr>
+              <w:t>accountName(equivalent to items[4]):</w:t>
+            </w:r>
           </w:p>
           <w:p>
             <w:pPr>
@@ -2532,87 +2959,45 @@
               <w:rPr>
                 <w:i/>
               </w:rPr>
-              <w:t>balance for account number 1234567 p</w:t>
-            </w:r>
-            <w:r>
-              <w:rPr>
-                <w:i/>
-              </w:rPr>
-              <w:t>rovided by master accounts file</w:t>
-            </w:r>
-          </w:p>
-        </w:tc>
-        <w:tc>
-          <w:tcPr>
-            <w:tcW w:w="2340" w:type="dxa"/>
-          </w:tcPr>
+              <w:t>BUSH</w:t>
+            </w:r>
+          </w:p>
           <w:p>
             <w:pPr>
               <w:jc w:val="center"/>
               <w:cnfStyle w:val="000000000000" w:firstRow="0" w:lastRow="0" w:firstColumn="0" w:lastColumn="0" w:oddVBand="0" w:evenVBand="0" w:oddHBand="0" w:evenHBand="0" w:firstRowFirstColumn="0" w:firstRowLastColumn="0" w:lastRowFirstColumn="0" w:lastRowLastColumn="0"/>
             </w:pPr>
-            <w:r>
-              <w:t>withdrawAmount:</w:t>
-            </w:r>
-          </w:p>
+          </w:p>
+        </w:tc>
+        <w:tc>
+          <w:tcPr>
+            <w:tcW w:w="2880" w:type="dxa"/>
+          </w:tcPr>
           <w:p>
             <w:pPr>
               <w:jc w:val="center"/>
               <w:cnfStyle w:val="000000000000" w:firstRow="0" w:lastRow="0" w:firstColumn="0" w:lastColumn="0" w:oddVBand="0" w:evenVBand="0" w:oddHBand="0" w:evenHBand="0" w:firstRowFirstColumn="0" w:firstRowLastColumn="0" w:lastRowFirstColumn="0" w:lastRowLastColumn="0"/>
             </w:pPr>
             <w:r>
-              <w:t>1000</w:t>
-            </w:r>
-          </w:p>
-          <w:p>
-            <w:pPr>
-              <w:cnfStyle w:val="000000000000" w:firstRow="0" w:lastRow="0" w:firstColumn="0" w:lastColumn="0" w:oddVBand="0" w:evenVBand="0" w:oddHBand="0" w:evenHBand="0" w:firstRowFirstColumn="0" w:firstRowLastColumn="0" w:lastRowFirstColumn="0" w:lastRowLastColumn="0"/>
-            </w:pPr>
-          </w:p>
-          <w:p>
-            <w:pPr>
-              <w:cnfStyle w:val="000000000000" w:firstRow="0" w:lastRow="0" w:firstColumn="0" w:lastColumn="0" w:oddVBand="0" w:evenVBand="0" w:oddHBand="0" w:evenHBand="0" w:firstRowFirstColumn="0" w:firstRowLastColumn="0" w:lastRowFirstColumn="0" w:lastRowLastColumn="0"/>
-            </w:pPr>
-          </w:p>
-          <w:p>
-            <w:pPr>
-              <w:jc w:val="center"/>
-              <w:cnfStyle w:val="000000000000" w:firstRow="0" w:lastRow="0" w:firstColumn="0" w:lastColumn="0" w:oddVBand="0" w:evenVBand="0" w:oddHBand="0" w:evenHBand="0" w:firstRowFirstColumn="0" w:firstRowLastColumn="0" w:lastRowFirstColumn="0" w:lastRowLastColumn="0"/>
-              <w:rPr>
-                <w:i/>
-              </w:rPr>
-            </w:pPr>
-            <w:r>
-              <w:rPr>
-                <w:i/>
-              </w:rPr>
-              <w:t>Withdraw amount provided in transaction summary input</w:t>
-            </w:r>
-          </w:p>
-        </w:tc>
-        <w:tc>
-          <w:tcPr>
-            <w:tcW w:w="2880" w:type="dxa"/>
-          </w:tcPr>
-          <w:p>
-            <w:pPr>
-              <w:jc w:val="center"/>
-              <w:cnfStyle w:val="000000000000" w:firstRow="0" w:lastRow="0" w:firstColumn="0" w:lastColumn="0" w:oddVBand="0" w:evenVBand="0" w:oddHBand="0" w:evenHBand="0" w:firstRowFirstColumn="0" w:firstRowLastColumn="0" w:lastRowFirstColumn="0" w:lastRowLastColumn="0"/>
-            </w:pPr>
-            <w:r>
-              <w:t>withdrawAmount for account number: 1234567 is “1000” which is less than existing balance “1234” resulting in valid withdraw amount</w:t>
-            </w:r>
-            <w:r>
-              <w:t>.</w:t>
-            </w:r>
-          </w:p>
-          <w:p>
-            <w:pPr>
-              <w:jc w:val="center"/>
-              <w:cnfStyle w:val="000000000000" w:firstRow="0" w:lastRow="0" w:firstColumn="0" w:lastColumn="0" w:oddVBand="0" w:evenVBand="0" w:oddHBand="0" w:evenHBand="0" w:firstRowFirstColumn="0" w:firstRowLastColumn="0" w:lastRowFirstColumn="0" w:lastRowLastColumn="0"/>
-            </w:pPr>
-            <w:r>
-              <w:t>Resulting in decision 2 being “False”</w:t>
+              <w:t xml:space="preserve">The account name provided </w:t>
+            </w:r>
+            <w:r>
+              <w:t>is not a valid 7-digit integer indicating that the constraints for a createacct transaction are not followed.</w:t>
+            </w:r>
+            <w:r>
+              <w:t xml:space="preserve"> </w:t>
+            </w:r>
+            <w:r>
+              <w:t>Therefore,</w:t>
+            </w:r>
+            <w:r>
+              <w:t xml:space="preserve"> the createacct transaction should not occur even if the account </w:t>
+            </w:r>
+            <w:r>
+              <w:t>name</w:t>
+            </w:r>
+            <w:r>
+              <w:t xml:space="preserve"> is valid.</w:t>
             </w:r>
           </w:p>
         </w:tc>
@@ -2632,26 +3017,32 @@
       <w:pPr>
         <w:pStyle w:val="Heading1"/>
       </w:pPr>
-      <w:bookmarkStart w:id="4" w:name="_Toc498880741"/>
-      <w:r>
+      <w:bookmarkStart w:id="3" w:name="_Toc498880741"/>
+      <w:r>
+        <w:rPr>
+          <w:highlight w:val="yellow"/>
+        </w:rPr>
         <w:t>Test Case Analysis:</w:t>
       </w:r>
+      <w:bookmarkEnd w:id="3"/>
+    </w:p>
+    <w:p>
+      <w:pPr>
+        <w:spacing w:after="0" w:line="240" w:lineRule="auto"/>
+      </w:pPr>
+    </w:p>
+    <w:p>
+      <w:pPr>
+        <w:pStyle w:val="Heading2"/>
+      </w:pPr>
+      <w:bookmarkStart w:id="4" w:name="_Toc498880742"/>
+      <w:r>
+        <w:t>test_1</w:t>
+      </w:r>
       <w:bookmarkEnd w:id="4"/>
-    </w:p>
-    <w:p>
-      <w:pPr>
-        <w:spacing w:after="0" w:line="240" w:lineRule="auto"/>
-      </w:pPr>
-    </w:p>
-    <w:p>
-      <w:pPr>
-        <w:pStyle w:val="Heading2"/>
-      </w:pPr>
-      <w:bookmarkStart w:id="5" w:name="_Toc498880742"/>
-      <w:r>
-        <w:t>test_1</w:t>
-      </w:r>
-      <w:bookmarkEnd w:id="5"/>
+      <w:r>
+        <w:t xml:space="preserve"> (Covering partition P1)</w:t>
+      </w:r>
     </w:p>
     <w:p>
       <w:pPr>
@@ -2674,7 +3065,37 @@
         <w:rPr>
           <w:b/>
         </w:rPr>
-        <w:t>WDR 1111111 1000 0000000 ***</w:t>
+        <w:t>NEW</w:t>
+      </w:r>
+      <w:r>
+        <w:rPr>
+          <w:b/>
+        </w:rPr>
+        <w:t xml:space="preserve"> </w:t>
+      </w:r>
+      <w:r>
+        <w:rPr>
+          <w:b/>
+        </w:rPr>
+        <w:t>7777777</w:t>
+      </w:r>
+      <w:r>
+        <w:rPr>
+          <w:b/>
+        </w:rPr>
+        <w:t xml:space="preserve"> </w:t>
+      </w:r>
+      <w:r>
+        <w:rPr>
+          <w:b/>
+        </w:rPr>
+        <w:t xml:space="preserve">000 0000000 </w:t>
+      </w:r>
+      <w:r>
+        <w:rPr>
+          <w:b/>
+        </w:rPr>
+        <w:t>BUSH</w:t>
       </w:r>
     </w:p>
     <w:p>
@@ -2698,96 +3119,109 @@
         <w:rPr>
           <w:b/>
         </w:rPr>
+        <w:t xml:space="preserve">7777777 3210 </w:t>
+      </w:r>
+      <w:r>
+        <w:rPr>
+          <w:b/>
+        </w:rPr>
+        <w:t>OBAMA</w:t>
+      </w:r>
+    </w:p>
+    <w:p>
+      <w:pPr>
+        <w:spacing w:after="0" w:line="240" w:lineRule="auto"/>
+      </w:pPr>
+    </w:p>
+    <w:p>
+      <w:pPr>
+        <w:spacing w:after="0" w:line="240" w:lineRule="auto"/>
+        <w:rPr>
+          <w:highlight w:val="yellow"/>
+        </w:rPr>
+      </w:pPr>
+      <w:r>
+        <w:tab/>
+      </w:r>
+      <w:r>
+        <w:rPr>
+          <w:highlight w:val="yellow"/>
+        </w:rPr>
+        <w:t>Referring to the source image decision [</w:t>
+      </w:r>
+      <w:r>
+        <w:rPr>
+          <w:color w:val="FF0000"/>
+          <w:highlight w:val="yellow"/>
+        </w:rPr>
+        <w:t>1</w:t>
+      </w:r>
+      <w:r>
+        <w:rPr>
+          <w:highlight w:val="yellow"/>
+        </w:rPr>
+        <w:t xml:space="preserve">] , this test case intends to trigger this decision as </w:t>
+      </w:r>
+      <w:r>
+        <w:rPr>
+          <w:b/>
+          <w:highlight w:val="yellow"/>
+        </w:rPr>
+        <w:t>true</w:t>
+      </w:r>
+      <w:r>
+        <w:rPr>
+          <w:highlight w:val="yellow"/>
+        </w:rPr>
+        <w:t xml:space="preserve"> that the provided account num to be withdrawn from is not a valid account provided by the master accounts file.</w:t>
+      </w:r>
+      <w:r>
+        <w:rPr>
+          <w:highlight w:val="yellow"/>
+        </w:rPr>
+        <w:tab/>
+      </w:r>
+    </w:p>
+    <w:p>
+      <w:pPr>
+        <w:spacing w:after="0" w:line="240" w:lineRule="auto"/>
+        <w:ind w:firstLine="720"/>
+      </w:pPr>
+      <w:r>
+        <w:rPr>
+          <w:highlight w:val="yellow"/>
+        </w:rPr>
+        <w:t>The expected output is that the withdraw transaction will not take place as invalid data has been provided and the output master accounts file will still depict the original balance for the relevant account number (Balance of 1234 in input master accounts file remains 1234 in output master accounts file for account number: 1234567).</w:t>
+      </w:r>
+    </w:p>
+    <w:p>
+      <w:pPr>
+        <w:spacing w:after="0" w:line="240" w:lineRule="auto"/>
+      </w:pPr>
+    </w:p>
+    <w:p>
+      <w:pPr>
+        <w:spacing w:after="0" w:line="240" w:lineRule="auto"/>
+      </w:pPr>
+      <w:r>
+        <w:rPr>
+          <w:b/>
+        </w:rPr>
+        <w:t>Stdoutput</w:t>
+      </w:r>
+      <w:r>
+        <w:t>:</w:t>
+      </w:r>
+    </w:p>
+    <w:p>
+      <w:pPr>
+        <w:spacing w:after="0" w:line="240" w:lineRule="auto"/>
+      </w:pPr>
+      <w:r>
+        <w:rPr>
+          <w:noProof/>
+        </w:rPr>
         <w:lastRenderedPageBreak/>
-        <w:t>1234567 1234 JESSICA</w:t>
-      </w:r>
-    </w:p>
-    <w:p>
-      <w:pPr>
-        <w:spacing w:after="0" w:line="240" w:lineRule="auto"/>
-        <w:ind w:left="720" w:firstLine="720"/>
-        <w:rPr>
-          <w:b/>
-        </w:rPr>
-      </w:pPr>
-      <w:r>
-        <w:rPr>
-          <w:b/>
-        </w:rPr>
-        <w:t>7777777 3210 USMAN</w:t>
-      </w:r>
-    </w:p>
-    <w:p>
-      <w:pPr>
-        <w:spacing w:after="0" w:line="240" w:lineRule="auto"/>
-      </w:pPr>
-    </w:p>
-    <w:p>
-      <w:pPr>
-        <w:spacing w:after="0" w:line="240" w:lineRule="auto"/>
-      </w:pPr>
-      <w:r>
-        <w:tab/>
-        <w:t>Referring to the source image decision [</w:t>
-      </w:r>
-      <w:r>
-        <w:rPr>
-          <w:color w:val="FF0000"/>
-        </w:rPr>
-        <w:t>1</w:t>
-      </w:r>
-      <w:r>
-        <w:t xml:space="preserve">] , this test case intends to trigger this decision as </w:t>
-      </w:r>
-      <w:r>
-        <w:rPr>
-          <w:b/>
-        </w:rPr>
-        <w:t>true</w:t>
-      </w:r>
-      <w:r>
-        <w:t xml:space="preserve"> that the provided account num to be withdrawn from is not a valid account provided by the master accounts file.</w:t>
-      </w:r>
-      <w:r>
-        <w:tab/>
-      </w:r>
-    </w:p>
-    <w:p>
-      <w:pPr>
-        <w:spacing w:after="0" w:line="240" w:lineRule="auto"/>
-        <w:ind w:firstLine="720"/>
-      </w:pPr>
-      <w:r>
-        <w:t>The expected output is that the withdraw transaction will not take place as invalid data has been provided and the output master accounts file will still depict the original balance for the relevant account number (Balance of 1234 in input master accounts file remains 1234 in output master accounts file for account number: 1234567).</w:t>
-      </w:r>
-    </w:p>
-    <w:p>
-      <w:pPr>
-        <w:spacing w:after="0" w:line="240" w:lineRule="auto"/>
-      </w:pPr>
-    </w:p>
-    <w:p>
-      <w:pPr>
-        <w:spacing w:after="0" w:line="240" w:lineRule="auto"/>
-      </w:pPr>
-      <w:r>
-        <w:rPr>
-          <w:b/>
-        </w:rPr>
-        <w:t>Stdoutput</w:t>
-      </w:r>
-      <w:r>
-        <w:t>:</w:t>
-      </w:r>
-    </w:p>
-    <w:p>
-      <w:pPr>
-        <w:spacing w:after="0" w:line="240" w:lineRule="auto"/>
-      </w:pPr>
-      <w:r>
-        <w:rPr>
-          <w:noProof/>
-        </w:rPr>
         <w:drawing>
           <wp:inline distT="0" distB="0" distL="0" distR="0" wp14:anchorId="0795A849" wp14:editId="430FF6CE">
             <wp:extent cx="3867993" cy="712324"/>
@@ -2840,14 +3274,20 @@
       <w:pPr>
         <w:pStyle w:val="Heading2"/>
       </w:pPr>
-      <w:bookmarkStart w:id="6" w:name="_Toc498880743"/>
+      <w:bookmarkStart w:id="5" w:name="_Toc498880743"/>
       <w:r>
         <w:t>test_</w:t>
       </w:r>
       <w:r>
         <w:t>2</w:t>
       </w:r>
-      <w:bookmarkEnd w:id="6"/>
+      <w:bookmarkEnd w:id="5"/>
+      <w:r>
+        <w:t xml:space="preserve"> (Covering partition P2</w:t>
+      </w:r>
+      <w:r>
+        <w:t>)</w:t>
+      </w:r>
     </w:p>
     <w:p>
       <w:pPr>
@@ -2870,19 +3310,37 @@
         <w:rPr>
           <w:b/>
         </w:rPr>
-        <w:t xml:space="preserve">WDR </w:t>
-      </w:r>
-      <w:r>
-        <w:rPr>
-          <w:b/>
-        </w:rPr>
-        <w:t>1234567</w:t>
-      </w:r>
-      <w:r>
-        <w:rPr>
-          <w:b/>
-        </w:rPr>
-        <w:t xml:space="preserve"> 1000 0000000 ***</w:t>
+        <w:t>NEW</w:t>
+      </w:r>
+      <w:r>
+        <w:rPr>
+          <w:b/>
+        </w:rPr>
+        <w:t xml:space="preserve"> </w:t>
+      </w:r>
+      <w:r>
+        <w:rPr>
+          <w:b/>
+        </w:rPr>
+        <w:t>7777777</w:t>
+      </w:r>
+      <w:r>
+        <w:rPr>
+          <w:b/>
+        </w:rPr>
+        <w:t xml:space="preserve"> </w:t>
+      </w:r>
+      <w:r>
+        <w:rPr>
+          <w:b/>
+        </w:rPr>
+        <w:t xml:space="preserve">000 0000000 </w:t>
+      </w:r>
+      <w:r>
+        <w:rPr>
+          <w:b/>
+        </w:rPr>
+        <w:t>OBAMA</w:t>
       </w:r>
     </w:p>
     <w:p>
@@ -2906,56 +3364,66 @@
         <w:rPr>
           <w:b/>
         </w:rPr>
-        <w:t>1234567 1234 JESSICA</w:t>
-      </w:r>
-    </w:p>
-    <w:p>
-      <w:pPr>
-        <w:spacing w:after="0" w:line="240" w:lineRule="auto"/>
-        <w:ind w:left="720" w:firstLine="720"/>
-        <w:rPr>
-          <w:b/>
-        </w:rPr>
-      </w:pPr>
-      <w:r>
-        <w:rPr>
-          <w:b/>
-        </w:rPr>
-        <w:t>7777777 3210 USMAN</w:t>
-      </w:r>
-    </w:p>
-    <w:p>
-      <w:pPr>
-        <w:spacing w:after="0" w:line="240" w:lineRule="auto"/>
-      </w:pPr>
-    </w:p>
-    <w:p>
-      <w:pPr>
-        <w:spacing w:after="0" w:line="240" w:lineRule="auto"/>
+        <w:t xml:space="preserve">7777777 3210 </w:t>
+      </w:r>
+      <w:r>
+        <w:rPr>
+          <w:b/>
+        </w:rPr>
+        <w:t>OBAMA</w:t>
+      </w:r>
+    </w:p>
+    <w:p>
+      <w:pPr>
+        <w:spacing w:after="0" w:line="240" w:lineRule="auto"/>
+      </w:pPr>
+    </w:p>
+    <w:p>
+      <w:pPr>
+        <w:spacing w:after="0" w:line="240" w:lineRule="auto"/>
+        <w:rPr>
+          <w:highlight w:val="yellow"/>
+        </w:rPr>
       </w:pPr>
       <w:r>
         <w:tab/>
+      </w:r>
+      <w:r>
+        <w:rPr>
+          <w:highlight w:val="yellow"/>
+        </w:rPr>
         <w:t>Referring to the source image decision [</w:t>
       </w:r>
       <w:r>
         <w:rPr>
           <w:color w:val="FF0000"/>
+          <w:highlight w:val="yellow"/>
         </w:rPr>
         <w:t>1</w:t>
       </w:r>
       <w:r>
+        <w:rPr>
+          <w:highlight w:val="yellow"/>
+        </w:rPr>
         <w:t xml:space="preserve">] , this test case intends to trigger this decision as </w:t>
       </w:r>
       <w:r>
         <w:rPr>
           <w:b/>
+          <w:highlight w:val="yellow"/>
         </w:rPr>
         <w:t>false</w:t>
       </w:r>
       <w:r>
+        <w:rPr>
+          <w:highlight w:val="yellow"/>
+        </w:rPr>
         <w:t xml:space="preserve"> that the provided account num to be withdrawn from is a valid account provided by the master accounts file.</w:t>
       </w:r>
       <w:r>
+        <w:rPr>
+          <w:highlight w:val="yellow"/>
+        </w:rPr>
         <w:tab/>
       </w:r>
     </w:p>
@@ -2965,36 +3433,69 @@
         <w:ind w:firstLine="720"/>
       </w:pPr>
       <w:r>
+        <w:rPr>
+          <w:highlight w:val="yellow"/>
+        </w:rPr>
         <w:t xml:space="preserve">The expected output is that the withdraw transaction will take place as </w:t>
       </w:r>
       <w:r>
+        <w:rPr>
+          <w:highlight w:val="yellow"/>
+        </w:rPr>
         <w:t>the account number provided is valid a</w:t>
       </w:r>
       <w:r>
+        <w:rPr>
+          <w:highlight w:val="yellow"/>
+        </w:rPr>
         <w:t xml:space="preserve">nd the output master accounts file will depict the </w:t>
       </w:r>
       <w:r>
+        <w:rPr>
+          <w:highlight w:val="yellow"/>
+        </w:rPr>
         <w:t>updated</w:t>
       </w:r>
       <w:r>
+        <w:rPr>
+          <w:highlight w:val="yellow"/>
+        </w:rPr>
         <w:t xml:space="preserve"> balance for the relev</w:t>
       </w:r>
       <w:r>
+        <w:rPr>
+          <w:highlight w:val="yellow"/>
+        </w:rPr>
         <w:t>ant account number (Balance of 1</w:t>
       </w:r>
       <w:r>
+        <w:rPr>
+          <w:highlight w:val="yellow"/>
+        </w:rPr>
         <w:t xml:space="preserve">234 in input master accounts file </w:t>
       </w:r>
       <w:r>
+        <w:rPr>
+          <w:highlight w:val="yellow"/>
+        </w:rPr>
         <w:t xml:space="preserve">becomes </w:t>
       </w:r>
       <w:r>
+        <w:rPr>
+          <w:highlight w:val="yellow"/>
+        </w:rPr>
         <w:t>234 in output master accounts file for account number: 1234567</w:t>
       </w:r>
       <w:r>
+        <w:rPr>
+          <w:highlight w:val="yellow"/>
+        </w:rPr>
         <w:t xml:space="preserve"> as 1000 was successfully withdrawn from the account</w:t>
       </w:r>
       <w:r>
+        <w:rPr>
+          <w:highlight w:val="yellow"/>
+        </w:rPr>
         <w:t>).</w:t>
       </w:r>
     </w:p>
@@ -3088,14 +3589,20 @@
       <w:pPr>
         <w:pStyle w:val="Heading2"/>
       </w:pPr>
-      <w:bookmarkStart w:id="7" w:name="_Toc498880744"/>
+      <w:bookmarkStart w:id="6" w:name="_Toc498880744"/>
       <w:r>
         <w:t>test_</w:t>
       </w:r>
       <w:r>
         <w:t>3</w:t>
       </w:r>
-      <w:bookmarkEnd w:id="7"/>
+      <w:bookmarkEnd w:id="6"/>
+      <w:r>
+        <w:t xml:space="preserve"> (Covering partition P3</w:t>
+      </w:r>
+      <w:r>
+        <w:t>)</w:t>
+      </w:r>
     </w:p>
     <w:p>
       <w:pPr>
@@ -3118,7 +3625,37 @@
         <w:rPr>
           <w:b/>
         </w:rPr>
-        <w:t>WDR 1234567 1235 0000000 ***</w:t>
+        <w:t>NEW</w:t>
+      </w:r>
+      <w:r>
+        <w:rPr>
+          <w:b/>
+        </w:rPr>
+        <w:t xml:space="preserve"> </w:t>
+      </w:r>
+      <w:r>
+        <w:rPr>
+          <w:b/>
+        </w:rPr>
+        <w:t>1234567</w:t>
+      </w:r>
+      <w:r>
+        <w:rPr>
+          <w:b/>
+        </w:rPr>
+        <w:t xml:space="preserve"> </w:t>
+      </w:r>
+      <w:r>
+        <w:rPr>
+          <w:b/>
+        </w:rPr>
+        <w:t xml:space="preserve">000 0000000 </w:t>
+      </w:r>
+      <w:r>
+        <w:rPr>
+          <w:b/>
+        </w:rPr>
+        <w:t>OBAMA</w:t>
       </w:r>
     </w:p>
     <w:p>
@@ -3142,57 +3679,66 @@
         <w:rPr>
           <w:b/>
         </w:rPr>
-        <w:t>1234567 1234 JESSICA</w:t>
-      </w:r>
-    </w:p>
-    <w:p>
-      <w:pPr>
-        <w:spacing w:after="0" w:line="240" w:lineRule="auto"/>
-        <w:ind w:left="720" w:firstLine="720"/>
-        <w:rPr>
-          <w:b/>
-        </w:rPr>
-      </w:pPr>
-      <w:r>
-        <w:rPr>
-          <w:b/>
-        </w:rPr>
-        <w:t>7777777 3210 USMAN</w:t>
-      </w:r>
-    </w:p>
-    <w:p>
-      <w:pPr>
-        <w:spacing w:after="0" w:line="240" w:lineRule="auto"/>
-      </w:pPr>
-    </w:p>
-    <w:p>
-      <w:pPr>
-        <w:spacing w:after="0" w:line="240" w:lineRule="auto"/>
-      </w:pPr>
-      <w:r>
-        <w:lastRenderedPageBreak/>
+        <w:t xml:space="preserve">7777777 3210 </w:t>
+      </w:r>
+      <w:r>
+        <w:rPr>
+          <w:b/>
+        </w:rPr>
+        <w:t>OBAMA</w:t>
+      </w:r>
+    </w:p>
+    <w:p>
+      <w:pPr>
+        <w:spacing w:after="0" w:line="240" w:lineRule="auto"/>
+      </w:pPr>
+    </w:p>
+    <w:p>
+      <w:pPr>
+        <w:spacing w:after="0" w:line="240" w:lineRule="auto"/>
+        <w:rPr>
+          <w:highlight w:val="yellow"/>
+        </w:rPr>
+      </w:pPr>
+      <w:r>
         <w:tab/>
+      </w:r>
+      <w:r>
+        <w:rPr>
+          <w:highlight w:val="yellow"/>
+        </w:rPr>
         <w:t>Referring to the source image decision [</w:t>
       </w:r>
       <w:r>
         <w:rPr>
           <w:color w:val="FF0000"/>
+          <w:highlight w:val="yellow"/>
         </w:rPr>
         <w:t>2</w:t>
       </w:r>
       <w:r>
+        <w:rPr>
+          <w:highlight w:val="yellow"/>
+        </w:rPr>
         <w:t xml:space="preserve">] , this test case intends to trigger this decision as </w:t>
       </w:r>
       <w:r>
         <w:rPr>
           <w:b/>
+          <w:highlight w:val="yellow"/>
         </w:rPr>
         <w:t>true</w:t>
       </w:r>
       <w:r>
+        <w:rPr>
+          <w:highlight w:val="yellow"/>
+        </w:rPr>
         <w:t xml:space="preserve"> that the amount to be withdrawn is more than the existing balance in the relevant account (that if the withdraw were to take place, a negative balance would result).</w:t>
       </w:r>
       <w:r>
+        <w:rPr>
+          <w:highlight w:val="yellow"/>
+        </w:rPr>
         <w:tab/>
       </w:r>
     </w:p>
@@ -3202,7 +3748,13 @@
         <w:ind w:firstLine="720"/>
       </w:pPr>
       <w:r>
-        <w:t xml:space="preserve">The expected output is that the withdraw transaction will not take place as the amount to be withdrawn “1235”, specified by the transaction summary input, is more than the existing balance for the account, balance specified by the master accounts file. The expected output is that due to the potential negative balance, the withdraw transaction will not take place and the output master accounts file will still depict the original balance amount for account number 1234567 as was in the original input master accounts file. </w:t>
+        <w:rPr>
+          <w:highlight w:val="yellow"/>
+        </w:rPr>
+        <w:t>The expected output is that the withdraw transaction will not take place as the amount to be withdrawn “1235”, specified by the transaction summary input, is more than the existing balance for the account, balance specified by the master accounts file. The expected output is that due to the potential negative balance, the withdraw transaction will not take place and the output master accounts file will still depict the original balance amount for account number 1234567 as was in the original input master accounts file.</w:t>
+      </w:r>
+      <w:r>
+        <w:t xml:space="preserve"> </w:t>
       </w:r>
     </w:p>
     <w:p>
@@ -3290,14 +3842,20 @@
       <w:pPr>
         <w:pStyle w:val="Heading2"/>
       </w:pPr>
-      <w:bookmarkStart w:id="8" w:name="_Toc498880745"/>
+      <w:bookmarkStart w:id="7" w:name="_Toc498880745"/>
       <w:r>
         <w:t>test_</w:t>
       </w:r>
       <w:r>
         <w:t>4</w:t>
       </w:r>
-      <w:bookmarkEnd w:id="8"/>
+      <w:bookmarkEnd w:id="7"/>
+      <w:r>
+        <w:t xml:space="preserve"> (Covering partition P4</w:t>
+      </w:r>
+      <w:r>
+        <w:t>)</w:t>
+      </w:r>
     </w:p>
     <w:p>
       <w:pPr>
@@ -3320,19 +3878,31 @@
         <w:rPr>
           <w:b/>
         </w:rPr>
-        <w:t xml:space="preserve">WDR 1234567 </w:t>
-      </w:r>
-      <w:r>
-        <w:rPr>
-          <w:b/>
-        </w:rPr>
-        <w:t>1000</w:t>
-      </w:r>
-      <w:r>
-        <w:rPr>
-          <w:b/>
-        </w:rPr>
-        <w:t xml:space="preserve"> 0000000 ***</w:t>
+        <w:t>NEW</w:t>
+      </w:r>
+      <w:r>
+        <w:rPr>
+          <w:b/>
+        </w:rPr>
+        <w:t xml:space="preserve"> </w:t>
+      </w:r>
+      <w:r>
+        <w:rPr>
+          <w:b/>
+        </w:rPr>
+        <w:t xml:space="preserve">1234567 </w:t>
+      </w:r>
+      <w:r>
+        <w:rPr>
+          <w:b/>
+        </w:rPr>
+        <w:t xml:space="preserve">000 0000000 </w:t>
+      </w:r>
+      <w:r>
+        <w:rPr>
+          <w:b/>
+        </w:rPr>
+        <w:t>BUSH</w:t>
       </w:r>
     </w:p>
     <w:p>
@@ -3356,56 +3926,66 @@
         <w:rPr>
           <w:b/>
         </w:rPr>
-        <w:t>1234567 1234 JESSICA</w:t>
-      </w:r>
-    </w:p>
-    <w:p>
-      <w:pPr>
-        <w:spacing w:after="0" w:line="240" w:lineRule="auto"/>
-        <w:ind w:left="720" w:firstLine="720"/>
-        <w:rPr>
-          <w:b/>
-        </w:rPr>
-      </w:pPr>
-      <w:r>
-        <w:rPr>
-          <w:b/>
-        </w:rPr>
-        <w:t>7777777 3210 USMAN</w:t>
-      </w:r>
-    </w:p>
-    <w:p>
-      <w:pPr>
-        <w:spacing w:after="0" w:line="240" w:lineRule="auto"/>
-      </w:pPr>
-    </w:p>
-    <w:p>
-      <w:pPr>
-        <w:spacing w:after="0" w:line="240" w:lineRule="auto"/>
+        <w:t xml:space="preserve">7777777 3210 </w:t>
+      </w:r>
+      <w:r>
+        <w:rPr>
+          <w:b/>
+        </w:rPr>
+        <w:t>OBAMA</w:t>
+      </w:r>
+    </w:p>
+    <w:p>
+      <w:pPr>
+        <w:spacing w:after="0" w:line="240" w:lineRule="auto"/>
+      </w:pPr>
+    </w:p>
+    <w:p>
+      <w:pPr>
+        <w:spacing w:after="0" w:line="240" w:lineRule="auto"/>
+        <w:rPr>
+          <w:highlight w:val="yellow"/>
+        </w:rPr>
       </w:pPr>
       <w:r>
         <w:tab/>
+      </w:r>
+      <w:r>
+        <w:rPr>
+          <w:highlight w:val="yellow"/>
+        </w:rPr>
         <w:t>Referring to the source image decision [</w:t>
       </w:r>
       <w:r>
         <w:rPr>
           <w:color w:val="FF0000"/>
+          <w:highlight w:val="yellow"/>
         </w:rPr>
         <w:t>2</w:t>
       </w:r>
       <w:r>
+        <w:rPr>
+          <w:highlight w:val="yellow"/>
+        </w:rPr>
         <w:t xml:space="preserve">] , this test case intends to trigger this decision as </w:t>
       </w:r>
       <w:r>
         <w:rPr>
           <w:b/>
+          <w:highlight w:val="yellow"/>
         </w:rPr>
         <w:t>false</w:t>
       </w:r>
       <w:r>
+        <w:rPr>
+          <w:highlight w:val="yellow"/>
+        </w:rPr>
         <w:t xml:space="preserve"> that the amount to be withdrawn is less than the existing balance in the relevant account.</w:t>
       </w:r>
       <w:r>
+        <w:rPr>
+          <w:highlight w:val="yellow"/>
+        </w:rPr>
         <w:tab/>
       </w:r>
     </w:p>
@@ -3415,6 +3995,9 @@
         <w:ind w:firstLine="720"/>
       </w:pPr>
       <w:r>
+        <w:rPr>
+          <w:highlight w:val="yellow"/>
+        </w:rPr>
         <w:t>The expected output is that the withdraw transaction will successfully take place as the amount to be withdrawn “1000”, specified by the transaction summary input, is less than the existing balance for the account, balance specified by the master accounts file. The expected output is that the withdraw transaction will successfully take place for account number 1234567 and the new master accounts fill depict a new balance of 1234 – 1000 = 234.</w:t>
       </w:r>
     </w:p>
@@ -3443,12 +4026,6 @@
     <w:p>
       <w:pPr>
         <w:spacing w:after="0" w:line="240" w:lineRule="auto"/>
-        <w:sectPr>
-          <w:pgSz w:w="12240" w:h="15840"/>
-          <w:pgMar w:top="1440" w:right="1440" w:bottom="1440" w:left="1440" w:header="720" w:footer="720" w:gutter="0"/>
-          <w:cols w:space="720"/>
-          <w:docGrid w:linePitch="360"/>
-        </w:sectPr>
       </w:pPr>
       <w:r>
         <w:rPr>
@@ -3499,16 +4076,525 @@
     </w:p>
     <w:p>
       <w:pPr>
+        <w:spacing w:after="0" w:line="240" w:lineRule="auto"/>
+      </w:pPr>
+    </w:p>
+    <w:p>
+      <w:pPr>
+        <w:pStyle w:val="Heading2"/>
+      </w:pPr>
+      <w:r>
+        <w:t>test_</w:t>
+      </w:r>
+      <w:r>
+        <w:t>5 (Covering partition P5</w:t>
+      </w:r>
+      <w:r>
+        <w:t>)</w:t>
+      </w:r>
+    </w:p>
+    <w:p>
+      <w:pPr>
+        <w:spacing w:after="0" w:line="240" w:lineRule="auto"/>
+        <w:ind w:firstLine="720"/>
+      </w:pPr>
+      <w:r>
+        <w:t xml:space="preserve">Relevant transaction summary file line: </w:t>
+      </w:r>
+    </w:p>
+    <w:p>
+      <w:pPr>
+        <w:spacing w:after="0" w:line="240" w:lineRule="auto"/>
+        <w:ind w:left="720" w:firstLine="720"/>
+        <w:rPr>
+          <w:b/>
+        </w:rPr>
+      </w:pPr>
+      <w:r>
+        <w:rPr>
+          <w:b/>
+        </w:rPr>
+        <w:t>NEW</w:t>
+      </w:r>
+      <w:r>
+        <w:rPr>
+          <w:b/>
+        </w:rPr>
+        <w:t xml:space="preserve"> </w:t>
+      </w:r>
+      <w:r>
+        <w:rPr>
+          <w:b/>
+        </w:rPr>
+        <w:t>777HJ77</w:t>
+      </w:r>
+      <w:r>
+        <w:rPr>
+          <w:i/>
+        </w:rPr>
+        <w:t xml:space="preserve"> </w:t>
+      </w:r>
+      <w:r>
+        <w:rPr>
+          <w:b/>
+        </w:rPr>
+        <w:t xml:space="preserve">000 0000000 </w:t>
+      </w:r>
+      <w:r>
+        <w:rPr>
+          <w:b/>
+        </w:rPr>
+        <w:t>OBAMA</w:t>
+      </w:r>
+    </w:p>
+    <w:p>
+      <w:pPr>
+        <w:spacing w:after="0" w:line="240" w:lineRule="auto"/>
+        <w:ind w:firstLine="720"/>
+      </w:pPr>
+      <w:r>
+        <w:t>Master accounts file contents:</w:t>
+      </w:r>
+    </w:p>
+    <w:p>
+      <w:pPr>
+        <w:spacing w:after="0" w:line="240" w:lineRule="auto"/>
+        <w:ind w:left="720" w:firstLine="720"/>
+        <w:rPr>
+          <w:b/>
+        </w:rPr>
+      </w:pPr>
+      <w:r>
+        <w:rPr>
+          <w:b/>
+        </w:rPr>
+        <w:t xml:space="preserve">7777777 3210 </w:t>
+      </w:r>
+      <w:r>
+        <w:rPr>
+          <w:b/>
+        </w:rPr>
+        <w:t>OBAMA</w:t>
+      </w:r>
+    </w:p>
+    <w:p>
+      <w:pPr>
+        <w:spacing w:after="0" w:line="240" w:lineRule="auto"/>
+      </w:pPr>
+    </w:p>
+    <w:p>
+      <w:pPr>
+        <w:spacing w:after="0" w:line="240" w:lineRule="auto"/>
+        <w:rPr>
+          <w:highlight w:val="yellow"/>
+        </w:rPr>
+      </w:pPr>
+      <w:r>
+        <w:tab/>
+      </w:r>
+      <w:r>
+        <w:rPr>
+          <w:highlight w:val="yellow"/>
+        </w:rPr>
+        <w:t>Referring to the source image decision [</w:t>
+      </w:r>
+      <w:r>
+        <w:rPr>
+          <w:color w:val="FF0000"/>
+          <w:highlight w:val="yellow"/>
+        </w:rPr>
+        <w:t>2</w:t>
+      </w:r>
+      <w:r>
+        <w:rPr>
+          <w:highlight w:val="yellow"/>
+        </w:rPr>
+        <w:t xml:space="preserve">] , this test case intends to trigger this decision as </w:t>
+      </w:r>
+      <w:r>
+        <w:rPr>
+          <w:b/>
+          <w:highlight w:val="yellow"/>
+        </w:rPr>
+        <w:t>false</w:t>
+      </w:r>
+      <w:r>
+        <w:rPr>
+          <w:highlight w:val="yellow"/>
+        </w:rPr>
+        <w:t xml:space="preserve"> that the amount to be withdrawn is less than the existing balance in the relevant account.</w:t>
+      </w:r>
+      <w:r>
+        <w:rPr>
+          <w:highlight w:val="yellow"/>
+        </w:rPr>
+        <w:tab/>
+      </w:r>
+    </w:p>
+    <w:p>
+      <w:pPr>
+        <w:spacing w:after="0" w:line="240" w:lineRule="auto"/>
+        <w:ind w:firstLine="720"/>
+      </w:pPr>
+      <w:r>
+        <w:rPr>
+          <w:highlight w:val="yellow"/>
+        </w:rPr>
+        <w:t>The expected output is that the withdraw transaction will successfully take place as the amount to be withdrawn “1000”, specified by the transaction summary input, is less than the existing balance for the account, balance specified by the master accounts file. The expected output is that the withdraw transaction will successfully take place for account number 1234567 and the new master accounts fill depict a new balance of 1234 – 1000 = 234.</w:t>
+      </w:r>
+    </w:p>
+    <w:p>
+      <w:pPr>
+        <w:spacing w:after="0" w:line="240" w:lineRule="auto"/>
+      </w:pPr>
+    </w:p>
+    <w:p>
+      <w:pPr>
+        <w:spacing w:after="0" w:line="240" w:lineRule="auto"/>
+      </w:pPr>
+      <w:r>
+        <w:rPr>
+          <w:b/>
+        </w:rPr>
+        <w:t>Stdoutput</w:t>
+      </w:r>
+      <w:r>
+        <w:rPr>
+          <w:b/>
+        </w:rPr>
+        <w:t>:</w:t>
+      </w:r>
+    </w:p>
+    <w:p>
+      <w:pPr>
+        <w:spacing w:after="0" w:line="240" w:lineRule="auto"/>
+      </w:pPr>
+      <w:r>
+        <w:rPr>
+          <w:noProof/>
+        </w:rPr>
+        <w:drawing>
+          <wp:inline distT="0" distB="0" distL="0" distR="0" wp14:anchorId="6D528481" wp14:editId="11B24193">
+            <wp:extent cx="3965097" cy="610015"/>
+            <wp:effectExtent l="0" t="0" r="0" b="0"/>
+            <wp:docPr id="7" name="Picture 7"/>
+            <wp:cNvGraphicFramePr>
+              <a:graphicFrameLocks xmlns:a="http://schemas.openxmlformats.org/drawingml/2006/main" noChangeAspect="1"/>
+            </wp:cNvGraphicFramePr>
+            <a:graphic xmlns:a="http://schemas.openxmlformats.org/drawingml/2006/main">
+              <a:graphicData uri="http://schemas.openxmlformats.org/drawingml/2006/picture">
+                <pic:pic xmlns:pic="http://schemas.openxmlformats.org/drawingml/2006/picture">
+                  <pic:nvPicPr>
+                    <pic:cNvPr id="5" name="test4stdout.png"/>
+                    <pic:cNvPicPr/>
+                  </pic:nvPicPr>
+                  <pic:blipFill>
+                    <a:blip r:embed="rId10">
+                      <a:extLst>
+                        <a:ext uri="{28A0092B-C50C-407E-A947-70E740481C1C}">
+                          <a14:useLocalDpi xmlns:a14="http://schemas.microsoft.com/office/drawing/2010/main" val="0"/>
+                        </a:ext>
+                      </a:extLst>
+                    </a:blip>
+                    <a:stretch>
+                      <a:fillRect/>
+                    </a:stretch>
+                  </pic:blipFill>
+                  <pic:spPr>
+                    <a:xfrm>
+                      <a:off x="0" y="0"/>
+                      <a:ext cx="4055112" cy="623863"/>
+                    </a:xfrm>
+                    <a:prstGeom prst="rect">
+                      <a:avLst/>
+                    </a:prstGeom>
+                  </pic:spPr>
+                </pic:pic>
+              </a:graphicData>
+            </a:graphic>
+          </wp:inline>
+        </w:drawing>
+      </w:r>
+    </w:p>
+    <w:p>
+      <w:pPr>
+        <w:spacing w:after="0" w:line="240" w:lineRule="auto"/>
+      </w:pPr>
+    </w:p>
+    <w:p>
+      <w:pPr>
+        <w:pStyle w:val="Heading2"/>
+      </w:pPr>
+      <w:r>
+        <w:t>test_</w:t>
+      </w:r>
+      <w:r>
+        <w:t>6 (Covering partition P6</w:t>
+      </w:r>
+      <w:r>
+        <w:t>)</w:t>
+      </w:r>
+    </w:p>
+    <w:p>
+      <w:pPr>
+        <w:spacing w:after="0" w:line="240" w:lineRule="auto"/>
+        <w:ind w:firstLine="720"/>
+      </w:pPr>
+      <w:r>
+        <w:t xml:space="preserve">Relevant transaction summary file line: </w:t>
+      </w:r>
+    </w:p>
+    <w:p>
+      <w:pPr>
+        <w:spacing w:after="0" w:line="240" w:lineRule="auto"/>
+        <w:ind w:left="720" w:firstLine="720"/>
+        <w:rPr>
+          <w:b/>
+        </w:rPr>
+      </w:pPr>
+      <w:r>
+        <w:rPr>
+          <w:b/>
+        </w:rPr>
+        <w:t>NEW</w:t>
+      </w:r>
+      <w:r>
+        <w:rPr>
+          <w:b/>
+        </w:rPr>
+        <w:t xml:space="preserve"> </w:t>
+      </w:r>
+      <w:r>
+        <w:rPr>
+          <w:b/>
+        </w:rPr>
+        <w:t>777HJ77</w:t>
+      </w:r>
+      <w:r>
+        <w:rPr>
+          <w:i/>
+        </w:rPr>
+        <w:t xml:space="preserve"> </w:t>
+      </w:r>
+      <w:r>
+        <w:rPr>
+          <w:b/>
+        </w:rPr>
+        <w:t xml:space="preserve">000 0000000 </w:t>
+      </w:r>
+      <w:r>
+        <w:rPr>
+          <w:b/>
+        </w:rPr>
+        <w:t>BUSH</w:t>
+      </w:r>
+    </w:p>
+    <w:p>
+      <w:pPr>
+        <w:spacing w:after="0" w:line="240" w:lineRule="auto"/>
+        <w:ind w:firstLine="720"/>
+      </w:pPr>
+      <w:r>
+        <w:t>Master accounts file contents:</w:t>
+      </w:r>
+    </w:p>
+    <w:p>
+      <w:pPr>
+        <w:spacing w:after="0" w:line="240" w:lineRule="auto"/>
+        <w:ind w:left="720" w:firstLine="720"/>
+        <w:rPr>
+          <w:b/>
+        </w:rPr>
+      </w:pPr>
+      <w:r>
+        <w:rPr>
+          <w:b/>
+        </w:rPr>
+        <w:t xml:space="preserve">7777777 3210 </w:t>
+      </w:r>
+      <w:r>
+        <w:rPr>
+          <w:b/>
+        </w:rPr>
+        <w:t>OBAMA</w:t>
+      </w:r>
+    </w:p>
+    <w:p>
+      <w:pPr>
+        <w:spacing w:after="0" w:line="240" w:lineRule="auto"/>
+      </w:pPr>
+    </w:p>
+    <w:p>
+      <w:pPr>
+        <w:spacing w:after="0" w:line="240" w:lineRule="auto"/>
+        <w:rPr>
+          <w:highlight w:val="yellow"/>
+        </w:rPr>
+      </w:pPr>
+      <w:r>
+        <w:lastRenderedPageBreak/>
+        <w:tab/>
+      </w:r>
+      <w:r>
+        <w:rPr>
+          <w:highlight w:val="yellow"/>
+        </w:rPr>
+        <w:t>Referring to the source image decision [</w:t>
+      </w:r>
+      <w:r>
+        <w:rPr>
+          <w:color w:val="FF0000"/>
+          <w:highlight w:val="yellow"/>
+        </w:rPr>
+        <w:t>2</w:t>
+      </w:r>
+      <w:r>
+        <w:rPr>
+          <w:highlight w:val="yellow"/>
+        </w:rPr>
+        <w:t xml:space="preserve">] , this test case intends to trigger this decision as </w:t>
+      </w:r>
+      <w:r>
+        <w:rPr>
+          <w:b/>
+          <w:highlight w:val="yellow"/>
+        </w:rPr>
+        <w:t>false</w:t>
+      </w:r>
+      <w:r>
+        <w:rPr>
+          <w:highlight w:val="yellow"/>
+        </w:rPr>
+        <w:t xml:space="preserve"> that the amount to be withdrawn is less than the existing balance in the relevant account.</w:t>
+      </w:r>
+      <w:r>
+        <w:rPr>
+          <w:highlight w:val="yellow"/>
+        </w:rPr>
+        <w:tab/>
+      </w:r>
+    </w:p>
+    <w:p>
+      <w:pPr>
+        <w:spacing w:after="0" w:line="240" w:lineRule="auto"/>
+        <w:ind w:firstLine="720"/>
+      </w:pPr>
+      <w:r>
+        <w:rPr>
+          <w:highlight w:val="yellow"/>
+        </w:rPr>
+        <w:t>The expected output is that the withdraw transaction will successfully take place as the amount to be withdrawn “1000”, specified by the transaction summary input, is less than the existing balance for the account, balance specified by the master accounts file. The expected output is that the withdraw transaction will successfully take place for account number 1234567 and the new master accounts fill depict a new balance of 1234 – 1000 = 234.</w:t>
+      </w:r>
+    </w:p>
+    <w:p>
+      <w:pPr>
+        <w:spacing w:after="0" w:line="240" w:lineRule="auto"/>
+      </w:pPr>
+    </w:p>
+    <w:p>
+      <w:pPr>
+        <w:spacing w:after="0" w:line="240" w:lineRule="auto"/>
+      </w:pPr>
+      <w:r>
+        <w:rPr>
+          <w:b/>
+        </w:rPr>
+        <w:t>Stdoutput</w:t>
+      </w:r>
+      <w:r>
+        <w:rPr>
+          <w:b/>
+        </w:rPr>
+        <w:t>:</w:t>
+      </w:r>
+    </w:p>
+    <w:p>
+      <w:pPr>
+        <w:spacing w:after="0" w:line="240" w:lineRule="auto"/>
+      </w:pPr>
+      <w:r>
+        <w:rPr>
+          <w:noProof/>
+        </w:rPr>
+        <w:drawing>
+          <wp:inline distT="0" distB="0" distL="0" distR="0" wp14:anchorId="154FC754" wp14:editId="309E984A">
+            <wp:extent cx="3965097" cy="610015"/>
+            <wp:effectExtent l="0" t="0" r="0" b="0"/>
+            <wp:docPr id="8" name="Picture 8"/>
+            <wp:cNvGraphicFramePr>
+              <a:graphicFrameLocks xmlns:a="http://schemas.openxmlformats.org/drawingml/2006/main" noChangeAspect="1"/>
+            </wp:cNvGraphicFramePr>
+            <a:graphic xmlns:a="http://schemas.openxmlformats.org/drawingml/2006/main">
+              <a:graphicData uri="http://schemas.openxmlformats.org/drawingml/2006/picture">
+                <pic:pic xmlns:pic="http://schemas.openxmlformats.org/drawingml/2006/picture">
+                  <pic:nvPicPr>
+                    <pic:cNvPr id="5" name="test4stdout.png"/>
+                    <pic:cNvPicPr/>
+                  </pic:nvPicPr>
+                  <pic:blipFill>
+                    <a:blip r:embed="rId10">
+                      <a:extLst>
+                        <a:ext uri="{28A0092B-C50C-407E-A947-70E740481C1C}">
+                          <a14:useLocalDpi xmlns:a14="http://schemas.microsoft.com/office/drawing/2010/main" val="0"/>
+                        </a:ext>
+                      </a:extLst>
+                    </a:blip>
+                    <a:stretch>
+                      <a:fillRect/>
+                    </a:stretch>
+                  </pic:blipFill>
+                  <pic:spPr>
+                    <a:xfrm>
+                      <a:off x="0" y="0"/>
+                      <a:ext cx="4055112" cy="623863"/>
+                    </a:xfrm>
+                    <a:prstGeom prst="rect">
+                      <a:avLst/>
+                    </a:prstGeom>
+                  </pic:spPr>
+                </pic:pic>
+              </a:graphicData>
+            </a:graphic>
+          </wp:inline>
+        </w:drawing>
+      </w:r>
+    </w:p>
+    <w:p>
+      <w:pPr>
+        <w:spacing w:after="0" w:line="240" w:lineRule="auto"/>
+      </w:pPr>
+    </w:p>
+    <w:p>
+      <w:pPr>
+        <w:spacing w:after="0" w:line="240" w:lineRule="auto"/>
+      </w:pPr>
+    </w:p>
+    <w:p>
+      <w:pPr>
+        <w:spacing w:after="0" w:line="240" w:lineRule="auto"/>
+        <w:sectPr>
+          <w:pgSz w:w="12240" w:h="15840"/>
+          <w:pgMar w:top="1440" w:right="1440" w:bottom="1440" w:left="1440" w:header="720" w:footer="720" w:gutter="0"/>
+          <w:cols w:space="720"/>
+          <w:docGrid w:linePitch="360"/>
+        </w:sectPr>
+      </w:pPr>
+    </w:p>
+    <w:p>
+      <w:pPr>
         <w:pStyle w:val="Heading1"/>
       </w:pPr>
-      <w:bookmarkStart w:id="9" w:name="_Toc497758363"/>
-      <w:bookmarkStart w:id="10" w:name="_Toc498880746"/>
-      <w:r>
+      <w:bookmarkStart w:id="8" w:name="_Toc497758363"/>
+      <w:bookmarkStart w:id="9" w:name="_Toc498880746"/>
+      <w:r>
+        <w:rPr>
+          <w:highlight w:val="yellow"/>
+        </w:rPr>
         <w:lastRenderedPageBreak/>
         <w:t>Test Report:</w:t>
       </w:r>
+      <w:bookmarkEnd w:id="8"/>
       <w:bookmarkEnd w:id="9"/>
-      <w:bookmarkEnd w:id="10"/>
     </w:p>
     <w:p>
       <w:pPr>
@@ -3534,7 +4620,7 @@
         <w:rPr>
           <w:color w:val="70AD47" w:themeColor="accent6"/>
         </w:rPr>
-        <w:t>4</w:t>
+        <w:t>6</w:t>
       </w:r>
       <w:r>
         <w:rPr>
@@ -3588,8 +4674,10 @@
         <w:rPr>
           <w:color w:val="4472C4" w:themeColor="accent1"/>
         </w:rPr>
-        <w:t>4</w:t>
-      </w:r>
+        <w:t>6</w:t>
+      </w:r>
+      <w:bookmarkStart w:id="10" w:name="_GoBack"/>
+      <w:bookmarkEnd w:id="10"/>
       <w:r>
         <w:rPr>
           <w:color w:val="4472C4" w:themeColor="accent1"/>

</xml_diff>